<commit_message>
Added gitignore file Pipfile is modified for dependencies Models are modified Pagination is customized Admin panel is customized Views for cafes, exact cafe, places, reserves are created
</commit_message>
<xml_diff>
--- a/docs/ТЗ.docx
+++ b/docs/ТЗ.docx
@@ -1080,7 +1080,75 @@
       <w:pPr>
         <w:ind w:left="720"/>
         <w:rPr>
-          <w:lang w:val="en-US"/>
+          <w:lang w:val="ru-RU"/>
+        </w:rPr>
+      </w:pPr>
+      <w:r>
+        <w:rPr>
+          <w:lang w:val="en-US"/>
+        </w:rPr>
+        <w:t>GET</w:t>
+      </w:r>
+      <w:r>
+        <w:rPr>
+          <w:lang w:val="ru-RU"/>
+        </w:rPr>
+        <w:t xml:space="preserve"> </w:t>
+      </w:r>
+      <w:r>
+        <w:rPr>
+          <w:lang w:val="ru-RU"/>
+        </w:rPr>
+        <w:t xml:space="preserve">все места в одном кафе: </w:t>
+      </w:r>
+      <w:r>
+        <w:rPr>
+          <w:lang w:val="ru-RU"/>
+        </w:rPr>
+        <w:t>/</w:t>
+      </w:r>
+      <w:r>
+        <w:rPr>
+          <w:lang w:val="en-US"/>
+        </w:rPr>
+        <w:t>cafes</w:t>
+      </w:r>
+      <w:r>
+        <w:rPr>
+          <w:lang w:val="ru-RU"/>
+        </w:rPr>
+        <w:t>/{:</w:t>
+      </w:r>
+      <w:r>
+        <w:rPr>
+          <w:lang w:val="en-US"/>
+        </w:rPr>
+        <w:t>cafeid</w:t>
+      </w:r>
+      <w:r>
+        <w:rPr>
+          <w:lang w:val="ru-RU"/>
+        </w:rPr>
+        <w:t>}/</w:t>
+      </w:r>
+      <w:r>
+        <w:rPr>
+          <w:lang w:val="en-US"/>
+        </w:rPr>
+        <w:t>places</w:t>
+      </w:r>
+      <w:r>
+        <w:rPr>
+          <w:lang w:val="ru-RU"/>
+        </w:rPr>
+        <w:t>/</w:t>
+      </w:r>
+    </w:p>
+    <w:p>
+      <w:pPr>
+        <w:ind w:left="720"/>
+        <w:rPr>
+          <w:lang w:val="ru-RU"/>
         </w:rPr>
       </w:pPr>
     </w:p>
@@ -1905,7 +1973,6 @@
         <w:rPr>
           <w:lang w:val="en-US"/>
         </w:rPr>
-        <w:lastRenderedPageBreak/>
         <w:t>Table 2. Cafes</w:t>
       </w:r>
     </w:p>
@@ -2265,71 +2332,6 @@
           </w:p>
         </w:tc>
       </w:tr>
-      <w:tr>
-        <w:tc>
-          <w:tcPr>
-            <w:tcW w:w="3006" w:type="dxa"/>
-          </w:tcPr>
-          <w:p>
-            <w:pPr>
-              <w:tabs>
-                <w:tab w:val="left" w:pos="993"/>
-              </w:tabs>
-              <w:rPr>
-                <w:lang w:val="en-US"/>
-              </w:rPr>
-            </w:pPr>
-            <w:r>
-              <w:rPr>
-                <w:lang w:val="en-US"/>
-              </w:rPr>
-              <w:t>is_full</w:t>
-            </w:r>
-          </w:p>
-        </w:tc>
-        <w:tc>
-          <w:tcPr>
-            <w:tcW w:w="3006" w:type="dxa"/>
-          </w:tcPr>
-          <w:p>
-            <w:pPr>
-              <w:tabs>
-                <w:tab w:val="left" w:pos="993"/>
-              </w:tabs>
-              <w:rPr>
-                <w:lang w:val="en-US"/>
-              </w:rPr>
-            </w:pPr>
-            <w:r>
-              <w:rPr>
-                <w:lang w:val="en-US"/>
-              </w:rPr>
-              <w:t>BOOLEAN</w:t>
-            </w:r>
-          </w:p>
-        </w:tc>
-        <w:tc>
-          <w:tcPr>
-            <w:tcW w:w="3007" w:type="dxa"/>
-          </w:tcPr>
-          <w:p>
-            <w:pPr>
-              <w:tabs>
-                <w:tab w:val="left" w:pos="993"/>
-              </w:tabs>
-              <w:rPr>
-                <w:lang w:val="en-US"/>
-              </w:rPr>
-            </w:pPr>
-            <w:r>
-              <w:rPr>
-                <w:lang w:val="en-US"/>
-              </w:rPr>
-              <w:t>NOT NULL</w:t>
-            </w:r>
-          </w:p>
-        </w:tc>
-      </w:tr>
     </w:tbl>
     <w:p>
       <w:pPr>
@@ -2356,25 +2358,7 @@
         <w:rPr>
           <w:lang w:val="en-US"/>
         </w:rPr>
-        <w:t xml:space="preserve">Table </w:t>
-      </w:r>
-      <w:r>
-        <w:rPr>
-          <w:lang w:val="en-US"/>
-        </w:rPr>
-        <w:t>3</w:t>
-      </w:r>
-      <w:r>
-        <w:rPr>
-          <w:lang w:val="en-US"/>
-        </w:rPr>
-        <w:t>. Cafes</w:t>
-      </w:r>
-      <w:r>
-        <w:rPr>
-          <w:lang w:val="en-US"/>
-        </w:rPr>
-        <w:t>_Phone_Numbers</w:t>
+        <w:t>Table 3. Cafes_Phone_Numbers</w:t>
       </w:r>
     </w:p>
     <w:tbl>
@@ -3181,7 +3165,25 @@
               <w:rPr>
                 <w:lang w:val="en-US"/>
               </w:rPr>
-              <w:t>cuisines</w:t>
+              <w:t>c</w:t>
+            </w:r>
+            <w:r>
+              <w:rPr>
+                <w:lang w:val="en-US"/>
+              </w:rPr>
+              <w:t>uisines</w:t>
+            </w:r>
+            <w:r>
+              <w:rPr>
+                <w:lang w:val="ru-RU"/>
+              </w:rPr>
+              <w:t>_i</w:t>
+            </w:r>
+            <w:r>
+              <w:rPr>
+                <w:lang w:val="en-US"/>
+              </w:rPr>
+              <w:t>d</w:t>
             </w:r>
           </w:p>
         </w:tc>

</xml_diff>

<commit_message>
Pipfile is updated with JWT Token app Only Reserves View is not already done
</commit_message>
<xml_diff>
--- a/docs/ТЗ.docx
+++ b/docs/ТЗ.docx
@@ -3,9 +3,11 @@
 <w:document xmlns:wpc="http://schemas.microsoft.com/office/word/2010/wordprocessingCanvas" xmlns:cx="http://schemas.microsoft.com/office/drawing/2014/chartex" xmlns:cx1="http://schemas.microsoft.com/office/drawing/2015/9/8/chartex" xmlns:cx2="http://schemas.microsoft.com/office/drawing/2015/10/21/chartex" xmlns:cx3="http://schemas.microsoft.com/office/drawing/2016/5/9/chartex" xmlns:cx4="http://schemas.microsoft.com/office/drawing/2016/5/10/chartex" xmlns:cx5="http://schemas.microsoft.com/office/drawing/2016/5/11/chartex" xmlns:cx6="http://schemas.microsoft.com/office/drawing/2016/5/12/chartex" xmlns:cx7="http://schemas.microsoft.com/office/drawing/2016/5/13/chartex" xmlns:cx8="http://schemas.microsoft.com/office/drawing/2016/5/14/chartex" xmlns:mc="http://schemas.openxmlformats.org/markup-compatibility/2006" xmlns:aink="http://schemas.microsoft.com/office/drawing/2016/ink" xmlns:am3d="http://schemas.microsoft.com/office/drawing/2017/model3d" xmlns:o="urn:schemas-microsoft-com:office:office" xmlns:r="http://schemas.openxmlformats.org/officeDocument/2006/relationships" xmlns:m="http://schemas.openxmlformats.org/officeDocument/2006/math" xmlns:v="urn:schemas-microsoft-com:vml" xmlns:wp14="http://schemas.microsoft.com/office/word/2010/wordprocessingDrawing" xmlns:wp="http://schemas.openxmlformats.org/drawingml/2006/wordprocessingDrawing" xmlns:w10="urn:schemas-microsoft-com:office:word" xmlns:w="http://schemas.openxmlformats.org/wordprocessingml/2006/main" xmlns:w14="http://schemas.microsoft.com/office/word/2010/wordml" xmlns:w15="http://schemas.microsoft.com/office/word/2012/wordml" xmlns:w16cex="http://schemas.microsoft.com/office/word/2018/wordml/cex" xmlns:w16cid="http://schemas.microsoft.com/office/word/2016/wordml/cid" xmlns:w16="http://schemas.microsoft.com/office/word/2018/wordml" xmlns:w16sdtdh="http://schemas.microsoft.com/office/word/2020/wordml/sdtdatahash" xmlns:w16se="http://schemas.microsoft.com/office/word/2015/wordml/symex" xmlns:wpg="http://schemas.microsoft.com/office/word/2010/wordprocessingGroup" xmlns:wpi="http://schemas.microsoft.com/office/word/2010/wordprocessingInk" xmlns:wne="http://schemas.microsoft.com/office/word/2006/wordml" xmlns:wps="http://schemas.microsoft.com/office/word/2010/wordprocessingShape" mc:Ignorable="w14 w15 w16se w16cid w16 w16cex w16sdtdh wp14">
   <w:body>
     <w:p>
+      <w:proofErr w:type="spellStart"/>
       <w:r>
         <w:t>Референсы</w:t>
       </w:r>
+      <w:proofErr w:type="spellEnd"/>
     </w:p>
     <w:p>
       <w:pPr>
@@ -45,7 +47,15 @@
         <w:ind w:left="720"/>
       </w:pPr>
       <w:r>
-        <w:t>1.1. Если пользователь не авторизован то показывает модальное окно регистраций…</w:t>
+        <w:t xml:space="preserve">1.1. Если пользователь не </w:t>
+      </w:r>
+      <w:proofErr w:type="gramStart"/>
+      <w:r>
+        <w:t>авторизован</w:t>
+      </w:r>
+      <w:proofErr w:type="gramEnd"/>
+      <w:r>
+        <w:t xml:space="preserve"> то показывает модальное окно регистраций…</w:t>
       </w:r>
     </w:p>
     <w:p>
@@ -53,7 +63,15 @@
         <w:ind w:left="720" w:firstLine="720"/>
       </w:pPr>
       <w:r>
-        <w:t>1.1.1 Выбор места ( Кафешек ) или через поиск по названию.</w:t>
+        <w:t xml:space="preserve">1.1.1 Выбор места </w:t>
+      </w:r>
+      <w:proofErr w:type="gramStart"/>
+      <w:r>
+        <w:t>( Кафешек</w:t>
+      </w:r>
+      <w:proofErr w:type="gramEnd"/>
+      <w:r>
+        <w:t xml:space="preserve"> ) или через поиск по названию.</w:t>
       </w:r>
     </w:p>
     <w:p>
@@ -124,7 +142,15 @@
       </w:r>
       <w:r>
         <w:tab/>
-        <w:t>1.1.2.4.1 Если количество больше одного то можно листать по ним.</w:t>
+        <w:t xml:space="preserve">1.1.2.4.1 Если количество больше </w:t>
+      </w:r>
+      <w:proofErr w:type="gramStart"/>
+      <w:r>
+        <w:t>одного</w:t>
+      </w:r>
+      <w:proofErr w:type="gramEnd"/>
+      <w:r>
+        <w:t xml:space="preserve"> то можно листать по ним.</w:t>
       </w:r>
     </w:p>
     <w:p>
@@ -143,8 +169,13 @@
       <w:pPr>
         <w:ind w:left="720" w:firstLine="720"/>
       </w:pPr>
-      <w:r>
-        <w:t>1.1.3  Выбор количество людей.</w:t>
+      <w:proofErr w:type="gramStart"/>
+      <w:r>
+        <w:t>1.1.3  Выбор</w:t>
+      </w:r>
+      <w:proofErr w:type="gramEnd"/>
+      <w:r>
+        <w:t xml:space="preserve"> количество людей.</w:t>
       </w:r>
     </w:p>
     <w:p>
@@ -152,7 +183,15 @@
         <w:ind w:left="1440" w:firstLine="720"/>
       </w:pPr>
       <w:r>
-        <w:t>1.1.3.1 Показывать свободные столы которые есть.</w:t>
+        <w:t xml:space="preserve">1.1.3.1 Показывать </w:t>
+      </w:r>
+      <w:proofErr w:type="gramStart"/>
+      <w:r>
+        <w:t>свободные столы</w:t>
+      </w:r>
+      <w:proofErr w:type="gramEnd"/>
+      <w:r>
+        <w:t xml:space="preserve"> которые есть.</w:t>
       </w:r>
     </w:p>
     <w:p>
@@ -168,7 +207,15 @@
         <w:ind w:left="1440" w:firstLine="720"/>
       </w:pPr>
       <w:r>
-        <w:t>1.1.4.1 Опций [10 минут, 15 минут, 20 минут, 30 минут, час, 2 часа, 4 часа, или кастомное время и дата]</w:t>
+        <w:t xml:space="preserve">1.1.4.1 Опций [10 минут, 15 минут, 20 минут, 30 минут, час, 2 часа, 4 часа, или </w:t>
+      </w:r>
+      <w:proofErr w:type="spellStart"/>
+      <w:r>
+        <w:t>кастомное</w:t>
+      </w:r>
+      <w:proofErr w:type="spellEnd"/>
+      <w:r>
+        <w:t xml:space="preserve"> время и дата]</w:t>
       </w:r>
     </w:p>
     <w:p>
@@ -184,7 +231,15 @@
         <w:ind w:left="1440" w:firstLine="720"/>
       </w:pPr>
       <w:r>
-        <w:t>1.1.5.1 Если правильный код то модальное окно об успешном броне.</w:t>
+        <w:t xml:space="preserve">1.1.5.1 Если правильный </w:t>
+      </w:r>
+      <w:proofErr w:type="gramStart"/>
+      <w:r>
+        <w:t>код</w:t>
+      </w:r>
+      <w:proofErr w:type="gramEnd"/>
+      <w:r>
+        <w:t xml:space="preserve"> то модальное окно об успешном броне.</w:t>
       </w:r>
     </w:p>
     <w:p>
@@ -212,7 +267,15 @@
         <w:ind w:left="1440" w:firstLine="720"/>
       </w:pPr>
       <w:r>
-        <w:t>1.1.5.2 Если неправильный код то выходит сообщение об ошибке</w:t>
+        <w:t xml:space="preserve">1.1.5.2 Если неправильный </w:t>
+      </w:r>
+      <w:proofErr w:type="gramStart"/>
+      <w:r>
+        <w:t>код</w:t>
+      </w:r>
+      <w:proofErr w:type="gramEnd"/>
+      <w:r>
+        <w:t xml:space="preserve"> то выходит сообщение об ошибке</w:t>
       </w:r>
     </w:p>
     <w:p>
@@ -220,7 +283,15 @@
         <w:ind w:firstLine="720"/>
       </w:pPr>
       <w:r>
-        <w:t>1.2 Если пользователь авторизован то он остается на главной странице.</w:t>
+        <w:t xml:space="preserve">1.2 Если пользователь </w:t>
+      </w:r>
+      <w:proofErr w:type="gramStart"/>
+      <w:r>
+        <w:t>авторизован</w:t>
+      </w:r>
+      <w:proofErr w:type="gramEnd"/>
+      <w:r>
+        <w:t xml:space="preserve"> то он остается на главной странице.</w:t>
       </w:r>
     </w:p>
     <w:p>
@@ -241,7 +312,15 @@
       </w:r>
       <w:r>
         <w:tab/>
-        <w:t>1.2.1.1 Если есть бронь то показывает их список</w:t>
+        <w:t xml:space="preserve">1.2.1.1 Если есть </w:t>
+      </w:r>
+      <w:proofErr w:type="gramStart"/>
+      <w:r>
+        <w:t>бронь</w:t>
+      </w:r>
+      <w:proofErr w:type="gramEnd"/>
+      <w:r>
+        <w:t xml:space="preserve"> то показывает их список</w:t>
       </w:r>
     </w:p>
     <w:p>
@@ -249,7 +328,23 @@
         <w:ind w:left="1440" w:firstLine="720"/>
       </w:pPr>
       <w:r>
-        <w:t>1.2.1.2 Если у юзера много броней в одной кафешке то впихивает их в один селект.</w:t>
+        <w:t xml:space="preserve">1.2.1.2 Если у юзера много броней в одной </w:t>
+      </w:r>
+      <w:proofErr w:type="gramStart"/>
+      <w:r>
+        <w:t>кафешке</w:t>
+      </w:r>
+      <w:proofErr w:type="gramEnd"/>
+      <w:r>
+        <w:t xml:space="preserve"> то впихивает их в один </w:t>
+      </w:r>
+      <w:proofErr w:type="spellStart"/>
+      <w:r>
+        <w:t>селект</w:t>
+      </w:r>
+      <w:proofErr w:type="spellEnd"/>
+      <w:r>
+        <w:t>.</w:t>
       </w:r>
     </w:p>
     <w:p>
@@ -302,7 +397,31 @@
       </w:r>
       <w:r>
         <w:tab/>
-        <w:t>1.2.2.1 Видно информация о пользователе (только username, first_name, last_name).</w:t>
+        <w:t xml:space="preserve">1.2.2.1 Видно информация о пользователе (только </w:t>
+      </w:r>
+      <w:proofErr w:type="spellStart"/>
+      <w:r>
+        <w:t>username</w:t>
+      </w:r>
+      <w:proofErr w:type="spellEnd"/>
+      <w:r>
+        <w:t xml:space="preserve">, </w:t>
+      </w:r>
+      <w:proofErr w:type="spellStart"/>
+      <w:r>
+        <w:t>first_name</w:t>
+      </w:r>
+      <w:proofErr w:type="spellEnd"/>
+      <w:r>
+        <w:t xml:space="preserve">, </w:t>
+      </w:r>
+      <w:proofErr w:type="spellStart"/>
+      <w:r>
+        <w:t>last_name</w:t>
+      </w:r>
+      <w:proofErr w:type="spellEnd"/>
+      <w:r>
+        <w:t>).</w:t>
       </w:r>
     </w:p>
     <w:p>
@@ -326,7 +445,15 @@
       </w:r>
       <w:r>
         <w:tab/>
-        <w:t>1.2.2.1.2 Изменить свой юзернейм, ФИО</w:t>
+        <w:t xml:space="preserve">1.2.2.1.2 Изменить свой </w:t>
+      </w:r>
+      <w:proofErr w:type="spellStart"/>
+      <w:r>
+        <w:t>юзернейм</w:t>
+      </w:r>
+      <w:proofErr w:type="spellEnd"/>
+      <w:r>
+        <w:t>, ФИО</w:t>
       </w:r>
     </w:p>
     <w:p>
@@ -379,7 +506,14 @@
       </w:pPr>
       <w:r>
         <w:tab/>
-        <w:t>cafe = {</w:t>
+      </w:r>
+      <w:proofErr w:type="spellStart"/>
+      <w:r>
+        <w:t>cafe</w:t>
+      </w:r>
+      <w:proofErr w:type="spellEnd"/>
+      <w:r>
+        <w:t xml:space="preserve"> = {</w:t>
       </w:r>
     </w:p>
     <w:p>
@@ -387,10 +521,20 @@
         <w:ind w:left="2160" w:firstLine="720"/>
       </w:pPr>
       <w:commentRangeStart w:id="0"/>
-      <w:r>
-        <w:t>id: string</w:t>
+      <w:proofErr w:type="spellStart"/>
+      <w:r>
+        <w:t>id</w:t>
+      </w:r>
+      <w:proofErr w:type="spellEnd"/>
+      <w:r>
+        <w:t xml:space="preserve">: </w:t>
+      </w:r>
+      <w:proofErr w:type="spellStart"/>
+      <w:r>
+        <w:t>string</w:t>
       </w:r>
       <w:commentRangeEnd w:id="0"/>
+      <w:proofErr w:type="spellEnd"/>
       <w:r>
         <w:rPr>
           <w:rStyle w:val="a6"/>
@@ -406,8 +550,21 @@
         <w:ind w:left="2160" w:firstLine="720"/>
       </w:pPr>
       <w:commentRangeStart w:id="1"/>
-      <w:r>
-        <w:t>photo: string,</w:t>
+      <w:proofErr w:type="spellStart"/>
+      <w:r>
+        <w:t>photo</w:t>
+      </w:r>
+      <w:proofErr w:type="spellEnd"/>
+      <w:r>
+        <w:t xml:space="preserve">: </w:t>
+      </w:r>
+      <w:proofErr w:type="spellStart"/>
+      <w:r>
+        <w:t>string</w:t>
+      </w:r>
+      <w:proofErr w:type="spellEnd"/>
+      <w:r>
+        <w:t>,</w:t>
       </w:r>
       <w:commentRangeEnd w:id="1"/>
       <w:r>
@@ -421,24 +578,63 @@
       <w:pPr>
         <w:ind w:left="2160" w:firstLine="720"/>
       </w:pPr>
-      <w:r>
-        <w:t>name: string,</w:t>
+      <w:proofErr w:type="spellStart"/>
+      <w:r>
+        <w:t>name</w:t>
+      </w:r>
+      <w:proofErr w:type="spellEnd"/>
+      <w:r>
+        <w:t xml:space="preserve">: </w:t>
+      </w:r>
+      <w:proofErr w:type="spellStart"/>
+      <w:r>
+        <w:t>string</w:t>
+      </w:r>
+      <w:proofErr w:type="spellEnd"/>
+      <w:r>
+        <w:t>,</w:t>
       </w:r>
     </w:p>
     <w:p>
       <w:pPr>
         <w:ind w:left="2160" w:firstLine="720"/>
       </w:pPr>
-      <w:r>
-        <w:t>address: string,</w:t>
+      <w:proofErr w:type="spellStart"/>
+      <w:r>
+        <w:t>address</w:t>
+      </w:r>
+      <w:proofErr w:type="spellEnd"/>
+      <w:r>
+        <w:t xml:space="preserve">: </w:t>
+      </w:r>
+      <w:proofErr w:type="spellStart"/>
+      <w:r>
+        <w:t>string</w:t>
+      </w:r>
+      <w:proofErr w:type="spellEnd"/>
+      <w:r>
+        <w:t>,</w:t>
       </w:r>
     </w:p>
     <w:p>
       <w:pPr>
         <w:ind w:left="2160" w:firstLine="720"/>
       </w:pPr>
-      <w:r>
-        <w:t>count: number,</w:t>
+      <w:proofErr w:type="spellStart"/>
+      <w:r>
+        <w:t>count</w:t>
+      </w:r>
+      <w:proofErr w:type="spellEnd"/>
+      <w:r>
+        <w:t xml:space="preserve">: </w:t>
+      </w:r>
+      <w:proofErr w:type="spellStart"/>
+      <w:r>
+        <w:t>number</w:t>
+      </w:r>
+      <w:proofErr w:type="spellEnd"/>
+      <w:r>
+        <w:t>,</w:t>
       </w:r>
     </w:p>
     <w:p>
@@ -449,11 +645,41 @@
         </w:rPr>
       </w:pPr>
       <w:commentRangeStart w:id="2"/>
-      <w:r>
-        <w:rPr>
-          <w:lang w:val="en-US"/>
-        </w:rPr>
-        <w:t>cuisine_types: arrayOf({id: string, name: string}),</w:t>
+      <w:proofErr w:type="spellStart"/>
+      <w:r>
+        <w:rPr>
+          <w:lang w:val="en-US"/>
+        </w:rPr>
+        <w:t>cuisine_types</w:t>
+      </w:r>
+      <w:proofErr w:type="spellEnd"/>
+      <w:r>
+        <w:rPr>
+          <w:lang w:val="en-US"/>
+        </w:rPr>
+        <w:t xml:space="preserve">: </w:t>
+      </w:r>
+      <w:proofErr w:type="spellStart"/>
+      <w:proofErr w:type="gramStart"/>
+      <w:r>
+        <w:rPr>
+          <w:lang w:val="en-US"/>
+        </w:rPr>
+        <w:t>arrayOf</w:t>
+      </w:r>
+      <w:proofErr w:type="spellEnd"/>
+      <w:r>
+        <w:rPr>
+          <w:lang w:val="en-US"/>
+        </w:rPr>
+        <w:t>(</w:t>
+      </w:r>
+      <w:proofErr w:type="gramEnd"/>
+      <w:r>
+        <w:rPr>
+          <w:lang w:val="en-US"/>
+        </w:rPr>
+        <w:t>{id: string, name: string}),</w:t>
       </w:r>
       <w:commentRangeEnd w:id="2"/>
       <w:r>
@@ -471,11 +697,33 @@
         </w:rPr>
       </w:pPr>
       <w:commentRangeStart w:id="3"/>
-      <w:r>
-        <w:rPr>
-          <w:lang w:val="en-US"/>
-        </w:rPr>
-        <w:t>cafes_list: arrayOf(cafe),</w:t>
+      <w:proofErr w:type="spellStart"/>
+      <w:r>
+        <w:rPr>
+          <w:lang w:val="en-US"/>
+        </w:rPr>
+        <w:t>cafes_list</w:t>
+      </w:r>
+      <w:proofErr w:type="spellEnd"/>
+      <w:r>
+        <w:rPr>
+          <w:lang w:val="en-US"/>
+        </w:rPr>
+        <w:t xml:space="preserve">: </w:t>
+      </w:r>
+      <w:proofErr w:type="spellStart"/>
+      <w:r>
+        <w:rPr>
+          <w:lang w:val="en-US"/>
+        </w:rPr>
+        <w:t>arrayOf</w:t>
+      </w:r>
+      <w:proofErr w:type="spellEnd"/>
+      <w:r>
+        <w:rPr>
+          <w:lang w:val="en-US"/>
+        </w:rPr>
+        <w:t>(cafe),</w:t>
       </w:r>
       <w:commentRangeEnd w:id="3"/>
       <w:r>
@@ -492,11 +740,19 @@
           <w:lang w:val="en-US"/>
         </w:rPr>
       </w:pPr>
-      <w:r>
-        <w:rPr>
-          <w:lang w:val="en-US"/>
-        </w:rPr>
-        <w:t>phone_number: string,</w:t>
+      <w:proofErr w:type="spellStart"/>
+      <w:r>
+        <w:rPr>
+          <w:lang w:val="en-US"/>
+        </w:rPr>
+        <w:t>phone_number</w:t>
+      </w:r>
+      <w:proofErr w:type="spellEnd"/>
+      <w:r>
+        <w:rPr>
+          <w:lang w:val="en-US"/>
+        </w:rPr>
+        <w:t>: string,</w:t>
       </w:r>
     </w:p>
     <w:p>
@@ -510,7 +766,21 @@
         <w:rPr>
           <w:lang w:val="en-US"/>
         </w:rPr>
-        <w:t>full: boolean,</w:t>
+        <w:t xml:space="preserve">full: </w:t>
+      </w:r>
+      <w:proofErr w:type="spellStart"/>
+      <w:r>
+        <w:rPr>
+          <w:lang w:val="en-US"/>
+        </w:rPr>
+        <w:t>boolean</w:t>
+      </w:r>
+      <w:proofErr w:type="spellEnd"/>
+      <w:r>
+        <w:rPr>
+          <w:lang w:val="en-US"/>
+        </w:rPr>
+        <w:t>,</w:t>
       </w:r>
     </w:p>
     <w:p>
@@ -588,11 +858,19 @@
           <w:lang w:val="en-US"/>
         </w:rPr>
       </w:pPr>
-      <w:r>
-        <w:rPr>
-          <w:lang w:val="en-US"/>
-        </w:rPr>
-        <w:t>cafes_list = {</w:t>
+      <w:proofErr w:type="spellStart"/>
+      <w:r>
+        <w:rPr>
+          <w:lang w:val="en-US"/>
+        </w:rPr>
+        <w:t>cafes_list</w:t>
+      </w:r>
+      <w:proofErr w:type="spellEnd"/>
+      <w:r>
+        <w:rPr>
+          <w:lang w:val="en-US"/>
+        </w:rPr>
+        <w:t xml:space="preserve"> = {</w:t>
       </w:r>
     </w:p>
     <w:p>
@@ -622,7 +900,43 @@
           <w:lang w:val="en-US"/>
         </w:rPr>
         <w:tab/>
-        <w:t>list: arrayOf({cafeId: string})</w:t>
+        <w:t xml:space="preserve">list: </w:t>
+      </w:r>
+      <w:proofErr w:type="spellStart"/>
+      <w:proofErr w:type="gramStart"/>
+      <w:r>
+        <w:rPr>
+          <w:lang w:val="en-US"/>
+        </w:rPr>
+        <w:t>arrayOf</w:t>
+      </w:r>
+      <w:proofErr w:type="spellEnd"/>
+      <w:r>
+        <w:rPr>
+          <w:lang w:val="en-US"/>
+        </w:rPr>
+        <w:t>(</w:t>
+      </w:r>
+      <w:proofErr w:type="gramEnd"/>
+      <w:r>
+        <w:rPr>
+          <w:lang w:val="en-US"/>
+        </w:rPr>
+        <w:t>{</w:t>
+      </w:r>
+      <w:proofErr w:type="spellStart"/>
+      <w:r>
+        <w:rPr>
+          <w:lang w:val="en-US"/>
+        </w:rPr>
+        <w:t>cafeId</w:t>
+      </w:r>
+      <w:proofErr w:type="spellEnd"/>
+      <w:r>
+        <w:rPr>
+          <w:lang w:val="en-US"/>
+        </w:rPr>
+        <w:t>: string})</w:t>
       </w:r>
       <w:commentRangeEnd w:id="5"/>
       <w:r>
@@ -635,8 +949,14 @@
     <w:p>
       <w:pPr>
         <w:ind w:left="720" w:firstLine="720"/>
-      </w:pPr>
-      <w:r>
+        <w:rPr>
+          <w:lang w:val="en-US"/>
+        </w:rPr>
+      </w:pPr>
+      <w:r>
+        <w:rPr>
+          <w:lang w:val="en-US"/>
+        </w:rPr>
         <w:t>}</w:t>
       </w:r>
     </w:p>
@@ -655,48 +975,118 @@
       <w:pPr>
         <w:ind w:left="720" w:firstLine="720"/>
       </w:pPr>
-      <w:r>
-        <w:t>user = {</w:t>
+      <w:proofErr w:type="spellStart"/>
+      <w:r>
+        <w:t>user</w:t>
+      </w:r>
+      <w:proofErr w:type="spellEnd"/>
+      <w:r>
+        <w:t xml:space="preserve"> = {</w:t>
       </w:r>
     </w:p>
     <w:p>
       <w:pPr>
         <w:ind w:left="2160" w:firstLine="720"/>
       </w:pPr>
-      <w:r>
-        <w:t>id: string,</w:t>
+      <w:proofErr w:type="spellStart"/>
+      <w:r>
+        <w:t>id</w:t>
+      </w:r>
+      <w:proofErr w:type="spellEnd"/>
+      <w:r>
+        <w:t xml:space="preserve">: </w:t>
+      </w:r>
+      <w:proofErr w:type="spellStart"/>
+      <w:r>
+        <w:t>string</w:t>
+      </w:r>
+      <w:proofErr w:type="spellEnd"/>
+      <w:r>
+        <w:t>,</w:t>
       </w:r>
     </w:p>
     <w:p>
       <w:pPr>
         <w:ind w:left="2160" w:firstLine="720"/>
       </w:pPr>
-      <w:r>
-        <w:t>first_name: string,</w:t>
+      <w:proofErr w:type="spellStart"/>
+      <w:r>
+        <w:t>first_name</w:t>
+      </w:r>
+      <w:proofErr w:type="spellEnd"/>
+      <w:r>
+        <w:t xml:space="preserve">: </w:t>
+      </w:r>
+      <w:proofErr w:type="spellStart"/>
+      <w:r>
+        <w:t>string</w:t>
+      </w:r>
+      <w:proofErr w:type="spellEnd"/>
+      <w:r>
+        <w:t>,</w:t>
       </w:r>
     </w:p>
     <w:p>
       <w:pPr>
         <w:ind w:left="2160" w:firstLine="720"/>
       </w:pPr>
-      <w:r>
-        <w:t>last_name: string,</w:t>
+      <w:proofErr w:type="spellStart"/>
+      <w:r>
+        <w:t>last_name</w:t>
+      </w:r>
+      <w:proofErr w:type="spellEnd"/>
+      <w:r>
+        <w:t xml:space="preserve">: </w:t>
+      </w:r>
+      <w:proofErr w:type="spellStart"/>
+      <w:r>
+        <w:t>string</w:t>
+      </w:r>
+      <w:proofErr w:type="spellEnd"/>
+      <w:r>
+        <w:t>,</w:t>
       </w:r>
     </w:p>
     <w:p>
       <w:pPr>
         <w:ind w:left="2160" w:firstLine="720"/>
       </w:pPr>
-      <w:r>
-        <w:t>phone_number: string,</w:t>
+      <w:proofErr w:type="spellStart"/>
+      <w:r>
+        <w:t>phone_number</w:t>
+      </w:r>
+      <w:proofErr w:type="spellEnd"/>
+      <w:r>
+        <w:t xml:space="preserve">: </w:t>
+      </w:r>
+      <w:proofErr w:type="spellStart"/>
+      <w:r>
+        <w:t>string</w:t>
+      </w:r>
+      <w:proofErr w:type="spellEnd"/>
+      <w:r>
+        <w:t>,</w:t>
       </w:r>
     </w:p>
     <w:p>
       <w:pPr>
         <w:ind w:left="2160" w:firstLine="720"/>
       </w:pPr>
-      <w:r>
-        <w:t>username: string,</w:t>
+      <w:proofErr w:type="spellStart"/>
+      <w:r>
+        <w:t>username</w:t>
+      </w:r>
+      <w:proofErr w:type="spellEnd"/>
+      <w:r>
+        <w:t xml:space="preserve">: </w:t>
+      </w:r>
+      <w:proofErr w:type="spellStart"/>
+      <w:r>
+        <w:t>string</w:t>
+      </w:r>
+      <w:proofErr w:type="spellEnd"/>
+      <w:r>
+        <w:t>,</w:t>
       </w:r>
     </w:p>
     <w:p>
@@ -707,11 +1097,33 @@
         </w:rPr>
       </w:pPr>
       <w:commentRangeStart w:id="6"/>
-      <w:r>
-        <w:rPr>
-          <w:lang w:val="en-US"/>
-        </w:rPr>
-        <w:t>reserve_list: reserve_list_id,</w:t>
+      <w:proofErr w:type="spellStart"/>
+      <w:r>
+        <w:rPr>
+          <w:lang w:val="en-US"/>
+        </w:rPr>
+        <w:t>reserve_list</w:t>
+      </w:r>
+      <w:proofErr w:type="spellEnd"/>
+      <w:r>
+        <w:rPr>
+          <w:lang w:val="en-US"/>
+        </w:rPr>
+        <w:t xml:space="preserve">: </w:t>
+      </w:r>
+      <w:proofErr w:type="spellStart"/>
+      <w:r>
+        <w:rPr>
+          <w:lang w:val="en-US"/>
+        </w:rPr>
+        <w:t>reserve_list_id</w:t>
+      </w:r>
+      <w:proofErr w:type="spellEnd"/>
+      <w:r>
+        <w:rPr>
+          <w:lang w:val="en-US"/>
+        </w:rPr>
+        <w:t>,</w:t>
       </w:r>
       <w:commentRangeEnd w:id="6"/>
       <w:r>
@@ -758,11 +1170,27 @@
         <w:t xml:space="preserve"> </w:t>
       </w:r>
       <w:commentRangeStart w:id="7"/>
-      <w:r>
-        <w:rPr>
-          <w:lang w:val="en-US"/>
-        </w:rPr>
-        <w:t>arrayOf({id: string, duration: seconds, type: [‘hours’’, ‘minutes’]’})</w:t>
+      <w:proofErr w:type="spellStart"/>
+      <w:proofErr w:type="gramStart"/>
+      <w:r>
+        <w:rPr>
+          <w:lang w:val="en-US"/>
+        </w:rPr>
+        <w:t>arrayOf</w:t>
+      </w:r>
+      <w:proofErr w:type="spellEnd"/>
+      <w:r>
+        <w:rPr>
+          <w:lang w:val="en-US"/>
+        </w:rPr>
+        <w:t>(</w:t>
+      </w:r>
+      <w:proofErr w:type="gramEnd"/>
+      <w:r>
+        <w:rPr>
+          <w:lang w:val="en-US"/>
+        </w:rPr>
+        <w:t>{id: string, duration: seconds, type: [‘hours’’, ‘minutes’]’})</w:t>
       </w:r>
       <w:commentRangeEnd w:id="7"/>
       <w:r>
@@ -781,7 +1209,15 @@
       </w:pPr>
       <w:commentRangeStart w:id="8"/>
       <w:r>
-        <w:t>Список броней reserve_list = {</w:t>
+        <w:t xml:space="preserve">Список броней </w:t>
+      </w:r>
+      <w:proofErr w:type="spellStart"/>
+      <w:r>
+        <w:t>reserve_list</w:t>
+      </w:r>
+      <w:proofErr w:type="spellEnd"/>
+      <w:r>
+        <w:t xml:space="preserve"> = {</w:t>
       </w:r>
     </w:p>
     <w:p>
@@ -796,7 +1232,22 @@
       </w:r>
       <w:r>
         <w:tab/>
-        <w:t>id: string,</w:t>
+      </w:r>
+      <w:proofErr w:type="spellStart"/>
+      <w:r>
+        <w:t>id</w:t>
+      </w:r>
+      <w:proofErr w:type="spellEnd"/>
+      <w:r>
+        <w:t xml:space="preserve">: </w:t>
+      </w:r>
+      <w:proofErr w:type="spellStart"/>
+      <w:r>
+        <w:t>string</w:t>
+      </w:r>
+      <w:proofErr w:type="spellEnd"/>
+      <w:r>
+        <w:t>,</w:t>
       </w:r>
     </w:p>
     <w:p>
@@ -811,7 +1262,22 @@
       </w:r>
       <w:r>
         <w:tab/>
-        <w:t>userId: string,</w:t>
+      </w:r>
+      <w:proofErr w:type="spellStart"/>
+      <w:r>
+        <w:t>userId</w:t>
+      </w:r>
+      <w:proofErr w:type="spellEnd"/>
+      <w:r>
+        <w:t xml:space="preserve">: </w:t>
+      </w:r>
+      <w:proofErr w:type="spellStart"/>
+      <w:r>
+        <w:t>string</w:t>
+      </w:r>
+      <w:proofErr w:type="spellEnd"/>
+      <w:r>
+        <w:t>,</w:t>
       </w:r>
     </w:p>
     <w:p>
@@ -844,16 +1310,34 @@
       <w:pPr>
         <w:ind w:left="1440"/>
       </w:pPr>
-      <w:r>
-        <w:t>reserve = {</w:t>
+      <w:proofErr w:type="spellStart"/>
+      <w:r>
+        <w:t>reserve</w:t>
+      </w:r>
+      <w:proofErr w:type="spellEnd"/>
+      <w:r>
+        <w:t xml:space="preserve"> = {</w:t>
       </w:r>
     </w:p>
     <w:p>
       <w:pPr>
         <w:ind w:left="2160" w:firstLine="720"/>
       </w:pPr>
-      <w:r>
-        <w:t>id: string,</w:t>
+      <w:proofErr w:type="spellStart"/>
+      <w:r>
+        <w:t>id</w:t>
+      </w:r>
+      <w:proofErr w:type="spellEnd"/>
+      <w:r>
+        <w:t xml:space="preserve">: </w:t>
+      </w:r>
+      <w:proofErr w:type="spellStart"/>
+      <w:r>
+        <w:t>string</w:t>
+      </w:r>
+      <w:proofErr w:type="spellEnd"/>
+      <w:r>
+        <w:t>,</w:t>
       </w:r>
     </w:p>
     <w:p>
@@ -861,8 +1345,21 @@
         <w:ind w:left="2880"/>
       </w:pPr>
       <w:commentRangeStart w:id="9"/>
-      <w:r>
-        <w:t>time: string,</w:t>
+      <w:proofErr w:type="spellStart"/>
+      <w:r>
+        <w:t>time</w:t>
+      </w:r>
+      <w:proofErr w:type="spellEnd"/>
+      <w:r>
+        <w:t xml:space="preserve">: </w:t>
+      </w:r>
+      <w:proofErr w:type="spellStart"/>
+      <w:r>
+        <w:t>string</w:t>
+      </w:r>
+      <w:proofErr w:type="spellEnd"/>
+      <w:r>
+        <w:t>,</w:t>
       </w:r>
       <w:commentRangeEnd w:id="9"/>
       <w:r>
@@ -877,8 +1374,21 @@
         <w:ind w:left="2880"/>
       </w:pPr>
       <w:commentRangeStart w:id="10"/>
-      <w:r>
-        <w:t>cafe: cafeId,</w:t>
+      <w:proofErr w:type="spellStart"/>
+      <w:r>
+        <w:t>cafe</w:t>
+      </w:r>
+      <w:proofErr w:type="spellEnd"/>
+      <w:r>
+        <w:t xml:space="preserve">: </w:t>
+      </w:r>
+      <w:proofErr w:type="spellStart"/>
+      <w:r>
+        <w:t>cafeId</w:t>
+      </w:r>
+      <w:proofErr w:type="spellEnd"/>
+      <w:r>
+        <w:t>,</w:t>
       </w:r>
       <w:commentRangeEnd w:id="10"/>
       <w:r>
@@ -893,8 +1403,21 @@
         <w:ind w:left="2880"/>
       </w:pPr>
       <w:commentRangeStart w:id="11"/>
-      <w:r>
-        <w:t>reserve_list_id: string,</w:t>
+      <w:proofErr w:type="spellStart"/>
+      <w:r>
+        <w:t>reserve_list_id</w:t>
+      </w:r>
+      <w:proofErr w:type="spellEnd"/>
+      <w:r>
+        <w:t xml:space="preserve">: </w:t>
+      </w:r>
+      <w:proofErr w:type="spellStart"/>
+      <w:r>
+        <w:t>string</w:t>
+      </w:r>
+      <w:proofErr w:type="spellEnd"/>
+      <w:r>
+        <w:t>,</w:t>
       </w:r>
       <w:commentRangeEnd w:id="11"/>
       <w:r>
@@ -909,8 +1432,29 @@
         <w:ind w:left="2880"/>
       </w:pPr>
       <w:commentRangeStart w:id="12"/>
-      <w:r>
-        <w:t>places: arrayOf(place),</w:t>
+      <w:proofErr w:type="spellStart"/>
+      <w:r>
+        <w:t>places</w:t>
+      </w:r>
+      <w:proofErr w:type="spellEnd"/>
+      <w:r>
+        <w:t xml:space="preserve">: </w:t>
+      </w:r>
+      <w:proofErr w:type="spellStart"/>
+      <w:r>
+        <w:t>arrayOf</w:t>
+      </w:r>
+      <w:proofErr w:type="spellEnd"/>
+      <w:r>
+        <w:t>(</w:t>
+      </w:r>
+      <w:proofErr w:type="spellStart"/>
+      <w:r>
+        <w:t>place</w:t>
+      </w:r>
+      <w:proofErr w:type="spellEnd"/>
+      <w:r>
+        <w:t>),</w:t>
       </w:r>
       <w:commentRangeEnd w:id="12"/>
       <w:r>
@@ -925,8 +1469,42 @@
         <w:ind w:left="2880"/>
       </w:pPr>
       <w:commentRangeStart w:id="13"/>
-      <w:r>
-        <w:t>status: oneOf([‘active’, ‘passed’])</w:t>
+      <w:proofErr w:type="spellStart"/>
+      <w:r>
+        <w:t>status</w:t>
+      </w:r>
+      <w:proofErr w:type="spellEnd"/>
+      <w:r>
+        <w:t xml:space="preserve">: </w:t>
+      </w:r>
+      <w:proofErr w:type="spellStart"/>
+      <w:proofErr w:type="gramStart"/>
+      <w:r>
+        <w:t>oneOf</w:t>
+      </w:r>
+      <w:proofErr w:type="spellEnd"/>
+      <w:r>
+        <w:t>(</w:t>
+      </w:r>
+      <w:proofErr w:type="gramEnd"/>
+      <w:r>
+        <w:t>[‘</w:t>
+      </w:r>
+      <w:proofErr w:type="spellStart"/>
+      <w:r>
+        <w:t>active</w:t>
+      </w:r>
+      <w:proofErr w:type="spellEnd"/>
+      <w:r>
+        <w:t>’, ‘</w:t>
+      </w:r>
+      <w:proofErr w:type="spellStart"/>
+      <w:r>
+        <w:t>passed</w:t>
+      </w:r>
+      <w:proofErr w:type="spellEnd"/>
+      <w:r>
+        <w:t>’])</w:t>
       </w:r>
       <w:commentRangeEnd w:id="13"/>
       <w:r>
@@ -961,32 +1539,78 @@
       </w:pPr>
       <w:r>
         <w:tab/>
-        <w:t xml:space="preserve">place = { </w:t>
+      </w:r>
+      <w:proofErr w:type="spellStart"/>
+      <w:r>
+        <w:t>place</w:t>
+      </w:r>
+      <w:proofErr w:type="spellEnd"/>
+      <w:r>
+        <w:t xml:space="preserve"> = { </w:t>
       </w:r>
     </w:p>
     <w:p>
       <w:pPr>
         <w:ind w:left="2160" w:firstLine="720"/>
       </w:pPr>
-      <w:r>
-        <w:t>id: string,</w:t>
+      <w:proofErr w:type="spellStart"/>
+      <w:r>
+        <w:t>id</w:t>
+      </w:r>
+      <w:proofErr w:type="spellEnd"/>
+      <w:r>
+        <w:t xml:space="preserve">: </w:t>
+      </w:r>
+      <w:proofErr w:type="spellStart"/>
+      <w:r>
+        <w:t>string</w:t>
+      </w:r>
+      <w:proofErr w:type="spellEnd"/>
+      <w:r>
+        <w:t>,</w:t>
       </w:r>
     </w:p>
     <w:p>
       <w:pPr>
         <w:ind w:left="2160" w:firstLine="720"/>
       </w:pPr>
+      <w:proofErr w:type="spellStart"/>
       <w:r>
         <w:lastRenderedPageBreak/>
-        <w:t>min: number,</w:t>
+        <w:t>min</w:t>
+      </w:r>
+      <w:proofErr w:type="spellEnd"/>
+      <w:r>
+        <w:t xml:space="preserve">: </w:t>
+      </w:r>
+      <w:proofErr w:type="spellStart"/>
+      <w:r>
+        <w:t>number</w:t>
+      </w:r>
+      <w:proofErr w:type="spellEnd"/>
+      <w:r>
+        <w:t>,</w:t>
       </w:r>
     </w:p>
     <w:p>
       <w:pPr>
         <w:ind w:left="2160" w:firstLine="720"/>
       </w:pPr>
-      <w:r>
-        <w:t>max: number,</w:t>
+      <w:proofErr w:type="spellStart"/>
+      <w:r>
+        <w:t>max</w:t>
+      </w:r>
+      <w:proofErr w:type="spellEnd"/>
+      <w:r>
+        <w:t xml:space="preserve">: </w:t>
+      </w:r>
+      <w:proofErr w:type="spellStart"/>
+      <w:r>
+        <w:t>number</w:t>
+      </w:r>
+      <w:proofErr w:type="spellEnd"/>
+      <w:r>
+        <w:t>,</w:t>
       </w:r>
     </w:p>
     <w:p>
@@ -994,8 +1618,21 @@
         <w:ind w:left="2160" w:firstLine="720"/>
       </w:pPr>
       <w:commentRangeStart w:id="14"/>
-      <w:r>
-        <w:t>isReserved: boolean,</w:t>
+      <w:proofErr w:type="spellStart"/>
+      <w:r>
+        <w:t>isReserved</w:t>
+      </w:r>
+      <w:proofErr w:type="spellEnd"/>
+      <w:r>
+        <w:t xml:space="preserve">: </w:t>
+      </w:r>
+      <w:proofErr w:type="spellStart"/>
+      <w:r>
+        <w:t>boolean</w:t>
+      </w:r>
+      <w:proofErr w:type="spellEnd"/>
+      <w:r>
+        <w:t>,</w:t>
       </w:r>
       <w:commentRangeEnd w:id="14"/>
       <w:r>
@@ -1009,8 +1646,21 @@
       <w:pPr>
         <w:ind w:left="2160" w:firstLine="720"/>
       </w:pPr>
-      <w:r>
-        <w:t xml:space="preserve">cafeId: string </w:t>
+      <w:proofErr w:type="spellStart"/>
+      <w:r>
+        <w:t>cafeId</w:t>
+      </w:r>
+      <w:proofErr w:type="spellEnd"/>
+      <w:r>
+        <w:t xml:space="preserve">: </w:t>
+      </w:r>
+      <w:proofErr w:type="spellStart"/>
+      <w:r>
+        <w:t>string</w:t>
+      </w:r>
+      <w:proofErr w:type="spellEnd"/>
+      <w:r>
+        <w:t xml:space="preserve"> </w:t>
       </w:r>
     </w:p>
     <w:p>
@@ -1050,12 +1700,492 @@
         <w:ind w:left="720"/>
       </w:pPr>
       <w:r>
-        <w:t>GET список кафешек: \cafes</w:t>
-      </w:r>
+        <w:t>GET список кафешек: \</w:t>
+      </w:r>
+      <w:proofErr w:type="spellStart"/>
+      <w:r>
+        <w:t>cafes</w:t>
+      </w:r>
+      <w:proofErr w:type="spellEnd"/>
     </w:p>
     <w:p>
       <w:pPr>
         <w:ind w:left="720"/>
+      </w:pPr>
+      <w:r>
+        <w:rPr>
+          <w:lang w:val="en-US"/>
+        </w:rPr>
+        <w:t>GET</w:t>
+      </w:r>
+      <w:r>
+        <w:t xml:space="preserve"> </w:t>
+      </w:r>
+      <w:r>
+        <w:t>кафе</w:t>
+      </w:r>
+      <w:r>
+        <w:t>: \</w:t>
+      </w:r>
+      <w:r>
+        <w:rPr>
+          <w:lang w:val="en-US"/>
+        </w:rPr>
+        <w:t>cafes</w:t>
+      </w:r>
+      <w:r>
+        <w:t>\</w:t>
+      </w:r>
+      <w:proofErr w:type="gramStart"/>
+      <w:r>
+        <w:t>{:</w:t>
+      </w:r>
+      <w:proofErr w:type="spellStart"/>
+      <w:r>
+        <w:rPr>
+          <w:lang w:val="en-US"/>
+        </w:rPr>
+        <w:t>cafeId</w:t>
+      </w:r>
+      <w:proofErr w:type="spellEnd"/>
+      <w:proofErr w:type="gramEnd"/>
+      <w:r>
+        <w:t>}</w:t>
+      </w:r>
+    </w:p>
+    <w:p>
+      <w:pPr>
+        <w:ind w:left="720"/>
+      </w:pPr>
+      <w:r>
+        <w:rPr>
+          <w:lang w:val="en-US"/>
+        </w:rPr>
+        <w:t>GET</w:t>
+      </w:r>
+      <w:r>
+        <w:rPr>
+          <w:lang w:val="ru-RU"/>
+        </w:rPr>
+        <w:t xml:space="preserve"> </w:t>
+      </w:r>
+      <w:r>
+        <w:rPr>
+          <w:lang w:val="ru-RU"/>
+        </w:rPr>
+        <w:t xml:space="preserve">все места в одном кафе: </w:t>
+      </w:r>
+      <w:r>
+        <w:rPr>
+          <w:lang w:val="ru-RU"/>
+        </w:rPr>
+        <w:t>/</w:t>
+      </w:r>
+      <w:r>
+        <w:rPr>
+          <w:lang w:val="en-US"/>
+        </w:rPr>
+        <w:t>cafes</w:t>
+      </w:r>
+      <w:r>
+        <w:rPr>
+          <w:lang w:val="ru-RU"/>
+        </w:rPr>
+        <w:t>/</w:t>
+      </w:r>
+      <w:proofErr w:type="gramStart"/>
+      <w:r>
+        <w:rPr>
+          <w:lang w:val="ru-RU"/>
+        </w:rPr>
+        <w:t>{:</w:t>
+      </w:r>
+      <w:proofErr w:type="spellStart"/>
+      <w:r>
+        <w:rPr>
+          <w:lang w:val="en-US"/>
+        </w:rPr>
+        <w:t>cafeid</w:t>
+      </w:r>
+      <w:proofErr w:type="spellEnd"/>
+      <w:proofErr w:type="gramEnd"/>
+      <w:r>
+        <w:rPr>
+          <w:lang w:val="ru-RU"/>
+        </w:rPr>
+        <w:t>}/</w:t>
+      </w:r>
+      <w:r>
+        <w:rPr>
+          <w:lang w:val="en-US"/>
+        </w:rPr>
+        <w:t>places</w:t>
+      </w:r>
+    </w:p>
+    <w:p>
+      <w:pPr>
+        <w:ind w:left="720"/>
+        <w:rPr>
+          <w:lang w:val="ru-RU"/>
+        </w:rPr>
+      </w:pPr>
+    </w:p>
+    <w:p>
+      <w:pPr>
+        <w:ind w:left="720"/>
+        <w:rPr>
+          <w:lang w:val="ru-RU"/>
+        </w:rPr>
+      </w:pPr>
+      <w:r>
+        <w:rPr>
+          <w:lang w:val="en-US"/>
+        </w:rPr>
+        <w:t>GET</w:t>
+      </w:r>
+      <w:r>
+        <w:rPr>
+          <w:lang w:val="ru-RU"/>
+        </w:rPr>
+        <w:t xml:space="preserve"> </w:t>
+      </w:r>
+      <w:r>
+        <w:t>список</w:t>
+      </w:r>
+      <w:r>
+        <w:rPr>
+          <w:lang w:val="ru-RU"/>
+        </w:rPr>
+        <w:t xml:space="preserve"> </w:t>
+      </w:r>
+      <w:r>
+        <w:t>броней</w:t>
+      </w:r>
+      <w:r>
+        <w:rPr>
+          <w:lang w:val="ru-RU"/>
+        </w:rPr>
+        <w:t>: \</w:t>
+      </w:r>
+      <w:r>
+        <w:rPr>
+          <w:lang w:val="en-US"/>
+        </w:rPr>
+        <w:t>reserves</w:t>
+      </w:r>
+      <w:r>
+        <w:rPr>
+          <w:lang w:val="ru-RU"/>
+        </w:rPr>
+        <w:t>\</w:t>
+      </w:r>
+      <w:r>
+        <w:rPr>
+          <w:lang w:val="ru-RU"/>
+        </w:rPr>
+        <w:t>{</w:t>
+      </w:r>
+      <w:proofErr w:type="spellStart"/>
+      <w:r>
+        <w:rPr>
+          <w:lang w:val="en-US"/>
+        </w:rPr>
+        <w:t>caf</w:t>
+      </w:r>
+      <w:proofErr w:type="spellEnd"/>
+      <w:r>
+        <w:rPr>
+          <w:lang w:val="ru-RU"/>
+        </w:rPr>
+        <w:t>é</w:t>
+      </w:r>
+      <w:r>
+        <w:rPr>
+          <w:lang w:val="en-US"/>
+        </w:rPr>
+        <w:t>id</w:t>
+      </w:r>
+      <w:r>
+        <w:rPr>
+          <w:lang w:val="ru-RU"/>
+        </w:rPr>
+        <w:t>}\</w:t>
+      </w:r>
+      <w:r>
+        <w:rPr>
+          <w:lang w:val="ru-RU"/>
+        </w:rPr>
+        <w:t>?</w:t>
+      </w:r>
+      <w:r>
+        <w:rPr>
+          <w:lang w:val="en-US"/>
+        </w:rPr>
+        <w:t>day</w:t>
+      </w:r>
+      <w:r>
+        <w:rPr>
+          <w:lang w:val="ru-RU"/>
+        </w:rPr>
+        <w:t>={</w:t>
+      </w:r>
+      <w:r>
+        <w:rPr>
+          <w:lang w:val="en-US"/>
+        </w:rPr>
+        <w:t>dd</w:t>
+      </w:r>
+      <w:r>
+        <w:rPr>
+          <w:lang w:val="ru-RU"/>
+        </w:rPr>
+        <w:t>-</w:t>
+      </w:r>
+      <w:r>
+        <w:rPr>
+          <w:lang w:val="en-US"/>
+        </w:rPr>
+        <w:t>MM</w:t>
+      </w:r>
+      <w:r>
+        <w:rPr>
+          <w:lang w:val="ru-RU"/>
+        </w:rPr>
+        <w:t>-</w:t>
+      </w:r>
+      <w:r>
+        <w:rPr>
+          <w:lang w:val="en-US"/>
+        </w:rPr>
+        <w:t>YYYY</w:t>
+      </w:r>
+      <w:r>
+        <w:rPr>
+          <w:lang w:val="ru-RU"/>
+        </w:rPr>
+        <w:t>}</w:t>
+      </w:r>
+    </w:p>
+    <w:p>
+      <w:pPr>
+        <w:ind w:left="720"/>
+        <w:rPr>
+          <w:lang w:val="en-US"/>
+        </w:rPr>
+      </w:pPr>
+      <w:r>
+        <w:rPr>
+          <w:lang w:val="en-US"/>
+        </w:rPr>
+        <w:t>GET /reserves/1/?day=08-06-2022</w:t>
+      </w:r>
+    </w:p>
+    <w:p>
+      <w:pPr>
+        <w:rPr>
+          <w:lang w:val="en-US"/>
+        </w:rPr>
+      </w:pPr>
+      <w:r>
+        <w:rPr>
+          <w:lang w:val="en-US"/>
+        </w:rPr>
+        <w:tab/>
+        <w:t>DATE PICKER -&gt; 08.06.2022 -&gt; API -&gt; reserves</w:t>
+      </w:r>
+    </w:p>
+    <w:p>
+      <w:pPr>
+        <w:rPr>
+          <w:lang w:val="en-US"/>
+        </w:rPr>
+      </w:pPr>
+      <w:r>
+        <w:rPr>
+          <w:lang w:val="en-US"/>
+        </w:rPr>
+        <w:tab/>
+        <w:t>ALREADY RESERVED: 9 – 10, 12 – 13.</w:t>
+      </w:r>
+    </w:p>
+    <w:p>
+      <w:pPr>
+        <w:rPr>
+          <w:lang w:val="en-US"/>
+        </w:rPr>
+      </w:pPr>
+      <w:r>
+        <w:rPr>
+          <w:lang w:val="en-US"/>
+        </w:rPr>
+        <w:tab/>
+      </w:r>
+    </w:p>
+    <w:p>
+      <w:pPr>
+        <w:ind w:left="720"/>
+        <w:rPr>
+          <w:lang w:val="en-US"/>
+        </w:rPr>
+      </w:pPr>
+    </w:p>
+    <w:p>
+      <w:pPr>
+        <w:ind w:left="720"/>
+        <w:rPr>
+          <w:lang w:val="en-US"/>
+        </w:rPr>
+      </w:pPr>
+      <w:r>
+        <w:rPr>
+          <w:lang w:val="en-US"/>
+        </w:rPr>
+        <w:t>POST н</w:t>
+      </w:r>
+      <w:proofErr w:type="spellStart"/>
+      <w:r>
+        <w:rPr>
+          <w:lang w:val="ru-RU"/>
+        </w:rPr>
+        <w:t>овая</w:t>
+      </w:r>
+      <w:proofErr w:type="spellEnd"/>
+      <w:r>
+        <w:rPr>
+          <w:lang w:val="en-US"/>
+        </w:rPr>
+        <w:t xml:space="preserve"> </w:t>
+      </w:r>
+      <w:r>
+        <w:rPr>
+          <w:lang w:val="ru-RU"/>
+        </w:rPr>
+        <w:t>бронь</w:t>
+      </w:r>
+      <w:r>
+        <w:rPr>
+          <w:lang w:val="en-US"/>
+        </w:rPr>
+        <w:t xml:space="preserve"> </w:t>
+      </w:r>
+      <w:r>
+        <w:rPr>
+          <w:lang w:val="en-US"/>
+        </w:rPr>
+        <w:t>\reserves</w:t>
+      </w:r>
+      <w:r>
+        <w:rPr>
+          <w:lang w:val="en-US"/>
+        </w:rPr>
+        <w:t>\</w:t>
+      </w:r>
+    </w:p>
+    <w:p>
+      <w:pPr>
+        <w:ind w:left="720"/>
+        <w:rPr>
+          <w:lang w:val="en-US"/>
+        </w:rPr>
+      </w:pPr>
+      <w:r>
+        <w:rPr>
+          <w:lang w:val="en-US"/>
+        </w:rPr>
+        <w:t xml:space="preserve">Needed </w:t>
+      </w:r>
+      <w:proofErr w:type="spellStart"/>
+      <w:r>
+        <w:rPr>
+          <w:lang w:val="en-US"/>
+        </w:rPr>
+        <w:t>place_id</w:t>
+      </w:r>
+      <w:proofErr w:type="spellEnd"/>
+      <w:r>
+        <w:rPr>
+          <w:lang w:val="en-US"/>
+        </w:rPr>
+        <w:t xml:space="preserve">, </w:t>
+      </w:r>
+      <w:proofErr w:type="spellStart"/>
+      <w:r>
+        <w:rPr>
+          <w:lang w:val="en-US"/>
+        </w:rPr>
+        <w:t>reserve_start_time</w:t>
+      </w:r>
+      <w:proofErr w:type="spellEnd"/>
+      <w:r>
+        <w:rPr>
+          <w:lang w:val="en-US"/>
+        </w:rPr>
+        <w:t>, reserve_duration</w:t>
+      </w:r>
+    </w:p>
+    <w:p>
+      <w:pPr>
+        <w:ind w:left="720"/>
+        <w:rPr>
+          <w:lang w:val="en-US"/>
+        </w:rPr>
+      </w:pPr>
+      <w:r>
+        <w:rPr>
+          <w:lang w:val="en-US"/>
+        </w:rPr>
+        <w:t>TIME PICKER -&gt; 13:00, duration = 1 hour =&gt; 13.00, 3600 sec</w:t>
+      </w:r>
+    </w:p>
+    <w:p>
+      <w:pPr>
+        <w:ind w:left="720"/>
+        <w:rPr>
+          <w:lang w:val="en-US"/>
+        </w:rPr>
+      </w:pPr>
+      <w:r>
+        <w:rPr>
+          <w:lang w:val="en-US"/>
+        </w:rPr>
+        <w:t>“</w:t>
+      </w:r>
+      <w:r>
+        <w:rPr>
+          <w:lang w:val="en-US"/>
+        </w:rPr>
+        <w:t>status</w:t>
+      </w:r>
+      <w:r>
+        <w:rPr>
+          <w:lang w:val="en-US"/>
+        </w:rPr>
+        <w:t>”: “</w:t>
+      </w:r>
+      <w:r>
+        <w:rPr>
+          <w:lang w:val="en-US"/>
+        </w:rPr>
+        <w:t>0 | 1</w:t>
+      </w:r>
+      <w:r>
+        <w:rPr>
+          <w:lang w:val="en-US"/>
+        </w:rPr>
+        <w:t>”</w:t>
+      </w:r>
+    </w:p>
+    <w:p>
+      <w:pPr>
+        <w:ind w:left="720"/>
+        <w:rPr>
+          <w:lang w:val="en-US"/>
+        </w:rPr>
+      </w:pPr>
+    </w:p>
+    <w:p>
+      <w:pPr>
+        <w:ind w:left="720"/>
         <w:rPr>
           <w:lang w:val="en-US"/>
         </w:rPr>
@@ -1066,40 +2196,174 @@
         </w:rPr>
         <w:t xml:space="preserve">GET </w:t>
       </w:r>
-      <w:r>
-        <w:t>кафе</w:t>
-      </w:r>
-      <w:r>
-        <w:rPr>
-          <w:lang w:val="en-US"/>
-        </w:rPr>
-        <w:t>: \cafes\{:cafeId}</w:t>
+      <w:proofErr w:type="spellStart"/>
+      <w:r>
+        <w:t>брон</w:t>
+      </w:r>
+      <w:proofErr w:type="spellEnd"/>
+      <w:r>
+        <w:rPr>
+          <w:lang w:val="en-US"/>
+        </w:rPr>
+        <w:t>и</w:t>
+      </w:r>
+      <w:r>
+        <w:rPr>
+          <w:lang w:val="en-US"/>
+        </w:rPr>
+        <w:t xml:space="preserve"> </w:t>
+      </w:r>
+      <w:r>
+        <w:rPr>
+          <w:lang w:val="ru-RU"/>
+        </w:rPr>
+        <w:t>пользователя</w:t>
+      </w:r>
+      <w:r>
+        <w:rPr>
+          <w:lang w:val="en-US"/>
+        </w:rPr>
+        <w:t>: \reserves\</w:t>
       </w:r>
     </w:p>
     <w:p>
       <w:pPr>
         <w:ind w:left="720"/>
         <w:rPr>
-          <w:lang w:val="ru-RU"/>
-        </w:rPr>
-      </w:pPr>
-      <w:r>
-        <w:rPr>
-          <w:lang w:val="en-US"/>
-        </w:rPr>
-        <w:t>GET</w:t>
-      </w:r>
-      <w:r>
-        <w:rPr>
-          <w:lang w:val="ru-RU"/>
+          <w:lang w:val="en-US"/>
+        </w:rPr>
+      </w:pPr>
+      <w:r>
+        <w:rPr>
+          <w:lang w:val="en-US"/>
+        </w:rPr>
+        <w:t xml:space="preserve">GET </w:t>
+      </w:r>
+      <w:r>
+        <w:t>конкретная</w:t>
+      </w:r>
+      <w:r>
+        <w:rPr>
+          <w:lang w:val="en-US"/>
         </w:rPr>
         <w:t xml:space="preserve"> </w:t>
       </w:r>
       <w:r>
-        <w:rPr>
-          <w:lang w:val="ru-RU"/>
-        </w:rPr>
-        <w:t xml:space="preserve">все места в одном кафе: </w:t>
+        <w:t>бронь</w:t>
+      </w:r>
+      <w:r>
+        <w:rPr>
+          <w:lang w:val="en-US"/>
+        </w:rPr>
+        <w:t>: \reserves\{</w:t>
+      </w:r>
+      <w:proofErr w:type="spellStart"/>
+      <w:r>
+        <w:rPr>
+          <w:lang w:val="en-US"/>
+        </w:rPr>
+        <w:t>reserveId</w:t>
+      </w:r>
+      <w:proofErr w:type="spellEnd"/>
+      <w:r>
+        <w:rPr>
+          <w:lang w:val="en-US"/>
+        </w:rPr>
+        <w:t>}</w:t>
+      </w:r>
+    </w:p>
+    <w:p>
+      <w:pPr>
+        <w:ind w:left="720"/>
+      </w:pPr>
+      <w:r>
+        <w:t>PATCH менять инфу о броне (время) \</w:t>
+      </w:r>
+      <w:proofErr w:type="spellStart"/>
+      <w:r>
+        <w:t>reserves</w:t>
+      </w:r>
+      <w:proofErr w:type="spellEnd"/>
+      <w:r>
+        <w:t>\{</w:t>
+      </w:r>
+      <w:proofErr w:type="spellStart"/>
+      <w:r>
+        <w:t>reserveId</w:t>
+      </w:r>
+      <w:proofErr w:type="spellEnd"/>
+      <w:r>
+        <w:t>}</w:t>
+      </w:r>
+    </w:p>
+    <w:p>
+      <w:pPr>
+        <w:ind w:left="720"/>
+        <w:rPr>
+          <w:lang w:val="en-US"/>
+        </w:rPr>
+      </w:pPr>
+      <w:r>
+        <w:rPr>
+          <w:lang w:val="en-US"/>
+        </w:rPr>
+        <w:t xml:space="preserve">DELETE </w:t>
+      </w:r>
+      <w:r>
+        <w:t>удаление</w:t>
+      </w:r>
+      <w:r>
+        <w:rPr>
+          <w:lang w:val="en-US"/>
+        </w:rPr>
+        <w:t xml:space="preserve"> </w:t>
+      </w:r>
+      <w:r>
+        <w:t>брони</w:t>
+      </w:r>
+      <w:r>
+        <w:rPr>
+          <w:lang w:val="en-US"/>
+        </w:rPr>
+        <w:t xml:space="preserve"> \reserves\{</w:t>
+      </w:r>
+      <w:proofErr w:type="spellStart"/>
+      <w:r>
+        <w:rPr>
+          <w:lang w:val="en-US"/>
+        </w:rPr>
+        <w:t>reserveId</w:t>
+      </w:r>
+      <w:proofErr w:type="spellEnd"/>
+      <w:r>
+        <w:rPr>
+          <w:lang w:val="en-US"/>
+        </w:rPr>
+        <w:t>}</w:t>
+      </w:r>
+    </w:p>
+    <w:p>
+      <w:pPr>
+        <w:ind w:left="720"/>
+        <w:rPr>
+          <w:lang w:val="en-US"/>
+        </w:rPr>
+      </w:pPr>
+    </w:p>
+    <w:p>
+      <w:pPr>
+        <w:rPr>
+          <w:lang w:val="ru-RU"/>
+        </w:rPr>
+      </w:pPr>
+      <w:r>
+        <w:rPr>
+          <w:lang w:val="en-US"/>
+        </w:rPr>
+        <w:tab/>
+      </w:r>
+      <w:r>
+        <w:t xml:space="preserve">GET получить инфу о юзере: </w:t>
       </w:r>
       <w:r>
         <w:rPr>
@@ -1107,36 +2371,11 @@
         </w:rPr>
         <w:t>/</w:t>
       </w:r>
-      <w:r>
-        <w:rPr>
-          <w:lang w:val="en-US"/>
-        </w:rPr>
-        <w:t>cafes</w:t>
-      </w:r>
-      <w:r>
-        <w:rPr>
-          <w:lang w:val="ru-RU"/>
-        </w:rPr>
-        <w:t>/{:</w:t>
-      </w:r>
-      <w:r>
-        <w:rPr>
-          <w:lang w:val="en-US"/>
-        </w:rPr>
-        <w:t>cafeid</w:t>
-      </w:r>
-      <w:r>
-        <w:rPr>
-          <w:lang w:val="ru-RU"/>
-        </w:rPr>
-        <w:t>}/</w:t>
-      </w:r>
-      <w:r>
-        <w:rPr>
-          <w:lang w:val="en-US"/>
-        </w:rPr>
-        <w:t>places</w:t>
-      </w:r>
+      <w:proofErr w:type="spellStart"/>
+      <w:r>
+        <w:t>user</w:t>
+      </w:r>
+      <w:proofErr w:type="spellEnd"/>
       <w:r>
         <w:rPr>
           <w:lang w:val="ru-RU"/>
@@ -1146,179 +2385,103 @@
     </w:p>
     <w:p>
       <w:pPr>
+        <w:rPr>
+          <w:lang w:val="ru-RU"/>
+        </w:rPr>
+      </w:pPr>
+      <w:r>
+        <w:tab/>
+        <w:t xml:space="preserve">PATCH менять инфу о юзере </w:t>
+      </w:r>
+      <w:r>
+        <w:rPr>
+          <w:lang w:val="ru-RU"/>
+        </w:rPr>
+        <w:t>/</w:t>
+      </w:r>
+      <w:proofErr w:type="spellStart"/>
+      <w:r>
+        <w:t>user</w:t>
+      </w:r>
+      <w:proofErr w:type="spellEnd"/>
+      <w:r>
+        <w:rPr>
+          <w:lang w:val="ru-RU"/>
+        </w:rPr>
+        <w:t>/</w:t>
+      </w:r>
+    </w:p>
+    <w:p>
+      <w:pPr>
         <w:ind w:left="720"/>
         <w:rPr>
           <w:lang w:val="ru-RU"/>
         </w:rPr>
       </w:pPr>
+      <w:r>
+        <w:t xml:space="preserve">DELETE удаление аккаунта </w:t>
+      </w:r>
+      <w:r>
+        <w:rPr>
+          <w:lang w:val="ru-RU"/>
+        </w:rPr>
+        <w:t>/</w:t>
+      </w:r>
+      <w:proofErr w:type="spellStart"/>
+      <w:r>
+        <w:t>user</w:t>
+      </w:r>
+      <w:proofErr w:type="spellEnd"/>
+      <w:r>
+        <w:rPr>
+          <w:lang w:val="ru-RU"/>
+        </w:rPr>
+        <w:t xml:space="preserve"> </w:t>
+      </w:r>
+      <w:r>
+        <w:t>=&gt; DELETE удаление брони \</w:t>
+      </w:r>
+      <w:proofErr w:type="spellStart"/>
+      <w:r>
+        <w:t>reserves</w:t>
+      </w:r>
+      <w:proofErr w:type="spellEnd"/>
+      <w:r>
+        <w:t>\{</w:t>
+      </w:r>
+      <w:proofErr w:type="spellStart"/>
+      <w:r>
+        <w:t>reserveId</w:t>
+      </w:r>
+      <w:proofErr w:type="spellEnd"/>
+      <w:r>
+        <w:t>}</w:t>
+      </w:r>
+      <w:r>
+        <w:rPr>
+          <w:lang w:val="ru-RU"/>
+        </w:rPr>
+        <w:t xml:space="preserve"> (</w:t>
+      </w:r>
+      <w:r>
+        <w:rPr>
+          <w:lang w:val="en-US"/>
+        </w:rPr>
+        <w:t>CASCADE</w:t>
+      </w:r>
+      <w:r>
+        <w:rPr>
+          <w:lang w:val="ru-RU"/>
+        </w:rPr>
+        <w:t>)</w:t>
+      </w:r>
     </w:p>
     <w:p>
       <w:pPr>
         <w:ind w:left="720"/>
         <w:rPr>
-          <w:lang w:val="en-US"/>
-        </w:rPr>
-      </w:pPr>
-      <w:r>
-        <w:rPr>
-          <w:lang w:val="en-US"/>
-        </w:rPr>
-        <w:t xml:space="preserve">GET </w:t>
-      </w:r>
-      <w:r>
-        <w:t>список</w:t>
-      </w:r>
-      <w:r>
-        <w:rPr>
-          <w:lang w:val="en-US"/>
-        </w:rPr>
-        <w:t xml:space="preserve"> </w:t>
-      </w:r>
-      <w:r>
-        <w:t>броней</w:t>
-      </w:r>
-      <w:r>
-        <w:rPr>
-          <w:lang w:val="en-US"/>
-        </w:rPr>
-        <w:t>: \reserves</w:t>
-      </w:r>
-    </w:p>
-    <w:p>
-      <w:pPr>
-        <w:ind w:left="720"/>
-        <w:rPr>
-          <w:lang w:val="en-US"/>
-        </w:rPr>
-      </w:pPr>
-      <w:r>
-        <w:rPr>
-          <w:lang w:val="en-US"/>
-        </w:rPr>
-        <w:t xml:space="preserve">POST </w:t>
-      </w:r>
-      <w:r>
-        <w:t>новая</w:t>
-      </w:r>
-      <w:r>
-        <w:rPr>
-          <w:lang w:val="en-US"/>
-        </w:rPr>
-        <w:t xml:space="preserve"> </w:t>
-      </w:r>
-      <w:r>
-        <w:t>бронь</w:t>
-      </w:r>
-      <w:r>
-        <w:rPr>
-          <w:lang w:val="en-US"/>
-        </w:rPr>
-        <w:t xml:space="preserve"> </w:t>
-      </w:r>
-      <w:r>
-        <w:t>или</w:t>
-      </w:r>
-      <w:r>
-        <w:rPr>
-          <w:lang w:val="en-US"/>
-        </w:rPr>
-        <w:t xml:space="preserve"> GET </w:t>
-      </w:r>
-      <w:r>
-        <w:t>конкретная</w:t>
-      </w:r>
-      <w:r>
-        <w:rPr>
-          <w:lang w:val="en-US"/>
-        </w:rPr>
-        <w:t xml:space="preserve"> </w:t>
-      </w:r>
-      <w:r>
-        <w:t>бронь</w:t>
-      </w:r>
-      <w:r>
-        <w:rPr>
-          <w:lang w:val="en-US"/>
-        </w:rPr>
-        <w:t>: \reserves\{reserveId}</w:t>
-      </w:r>
-    </w:p>
-    <w:p>
-      <w:pPr>
-        <w:ind w:left="720"/>
-      </w:pPr>
-      <w:r>
-        <w:t>PATCH менять инфу о броне (время) \reserves\{reserveId}</w:t>
-      </w:r>
-    </w:p>
-    <w:p>
-      <w:pPr>
-        <w:ind w:left="720"/>
-        <w:rPr>
-          <w:lang w:val="en-US"/>
-        </w:rPr>
-      </w:pPr>
-      <w:r>
-        <w:rPr>
-          <w:lang w:val="en-US"/>
-        </w:rPr>
-        <w:t xml:space="preserve">DELETE </w:t>
-      </w:r>
-      <w:r>
-        <w:t>удаление</w:t>
-      </w:r>
-      <w:r>
-        <w:rPr>
-          <w:lang w:val="en-US"/>
-        </w:rPr>
-        <w:t xml:space="preserve"> </w:t>
-      </w:r>
-      <w:r>
-        <w:t>брони</w:t>
-      </w:r>
-      <w:r>
-        <w:rPr>
-          <w:lang w:val="en-US"/>
-        </w:rPr>
-        <w:t xml:space="preserve"> \reserves\{reserveId}</w:t>
-      </w:r>
-    </w:p>
-    <w:p>
-      <w:pPr>
-        <w:ind w:left="720"/>
-        <w:rPr>
-          <w:lang w:val="en-US"/>
-        </w:rPr>
-      </w:pPr>
-    </w:p>
-    <w:p>
-      <w:r>
-        <w:rPr>
-          <w:lang w:val="en-US"/>
-        </w:rPr>
-        <w:tab/>
-      </w:r>
-      <w:r>
-        <w:t>GET получить инфу о юзере: user\{username}</w:t>
-      </w:r>
-    </w:p>
-    <w:p>
-      <w:r>
-        <w:tab/>
-        <w:t>PATCH менять инфу о юзере user\{username}</w:t>
-      </w:r>
-    </w:p>
-    <w:p>
-      <w:pPr>
-        <w:ind w:left="720"/>
-      </w:pPr>
-      <w:r>
-        <w:t>DELETE удаление аккаунта \user\{username} =&gt; DELETE удаление брони \reserves\{reserveId}</w:t>
-      </w:r>
-    </w:p>
-    <w:p>
-      <w:pPr>
-        <w:ind w:left="720"/>
+          <w:lang w:val="ru-RU"/>
+        </w:rPr>
       </w:pPr>
     </w:p>
     <w:p>
@@ -1363,6 +2526,7 @@
         </w:rPr>
         <w:t>А</w:t>
       </w:r>
+      <w:proofErr w:type="spellStart"/>
       <w:r>
         <w:rPr>
           <w:b/>
@@ -1371,7 +2535,18 @@
           <w:szCs w:val="28"/>
           <w:lang w:val="ru-RU"/>
         </w:rPr>
-        <w:t>рхитектура Базы Данных</w:t>
+        <w:t>рхитектура</w:t>
+      </w:r>
+      <w:proofErr w:type="spellEnd"/>
+      <w:r>
+        <w:rPr>
+          <w:b/>
+          <w:bCs/>
+          <w:sz w:val="28"/>
+          <w:szCs w:val="28"/>
+          <w:lang w:val="ru-RU"/>
+        </w:rPr>
+        <w:t xml:space="preserve"> Базы Данных</w:t>
       </w:r>
     </w:p>
     <w:p>
@@ -1448,13 +2623,48 @@
         <w:rPr>
           <w:lang w:val="ru-RU"/>
         </w:rPr>
-        <w:t xml:space="preserve">В базе данных будут хранится следующие данные: пользователи (имя, фамилия, номер телефона, юзернэйм/никнейм), кафе (название, фото, адрес, телефон, наполненность), виды кухни, кафе с указанием кухни (их может быть несколько), </w:t>
-      </w:r>
-      <w:r>
-        <w:rPr>
-          <w:lang w:val="ru-RU"/>
-        </w:rPr>
-        <w:t>опции времени, брони (привязка пользователя к определенному слоту времени и месту в кафе), места (в определенных кафе с указанием минимального и максимального количества гостей).</w:t>
+        <w:t xml:space="preserve">В базе данных будут хранится следующие данные: пользователи (имя, фамилия, номер телефона, </w:t>
+      </w:r>
+      <w:proofErr w:type="spellStart"/>
+      <w:r>
+        <w:rPr>
+          <w:lang w:val="ru-RU"/>
+        </w:rPr>
+        <w:t>юзернэйм</w:t>
+      </w:r>
+      <w:proofErr w:type="spellEnd"/>
+      <w:r>
+        <w:rPr>
+          <w:lang w:val="ru-RU"/>
+        </w:rPr>
+        <w:t>/</w:t>
+      </w:r>
+      <w:proofErr w:type="spellStart"/>
+      <w:r>
+        <w:rPr>
+          <w:lang w:val="ru-RU"/>
+        </w:rPr>
+        <w:t>никнейм</w:t>
+      </w:r>
+      <w:proofErr w:type="spellEnd"/>
+      <w:r>
+        <w:rPr>
+          <w:lang w:val="ru-RU"/>
+        </w:rPr>
+        <w:t xml:space="preserve">), кафе (название, фото, адрес, телефон, наполненность), виды кухни, кафе с указанием кухни (их может быть несколько), </w:t>
+      </w:r>
+      <w:r>
+        <w:rPr>
+          <w:lang w:val="ru-RU"/>
+        </w:rPr>
+        <w:t xml:space="preserve">опции времени, брони (привязка пользователя к определенному слоту </w:t>
+      </w:r>
+      <w:r>
+        <w:rPr>
+          <w:lang w:val="ru-RU"/>
+        </w:rPr>
+        <w:lastRenderedPageBreak/>
+        <w:t>времени и месту в кафе), места (в определенных кафе с указанием минимального и максимального количества гостей).</w:t>
       </w:r>
     </w:p>
     <w:p>
@@ -1690,11 +2900,19 @@
                 <w:lang w:val="en-US"/>
               </w:rPr>
             </w:pPr>
-            <w:r>
-              <w:rPr>
-                <w:lang w:val="en-US"/>
-              </w:rPr>
-              <w:t>VARCHAR(50)</w:t>
+            <w:proofErr w:type="gramStart"/>
+            <w:r>
+              <w:rPr>
+                <w:lang w:val="en-US"/>
+              </w:rPr>
+              <w:t>VARCHAR(</w:t>
+            </w:r>
+            <w:proofErr w:type="gramEnd"/>
+            <w:r>
+              <w:rPr>
+                <w:lang w:val="en-US"/>
+              </w:rPr>
+              <w:t>50)</w:t>
             </w:r>
           </w:p>
         </w:tc>
@@ -1734,12 +2952,14 @@
                 <w:lang w:val="en-US"/>
               </w:rPr>
             </w:pPr>
+            <w:proofErr w:type="spellStart"/>
             <w:r>
               <w:rPr>
                 <w:lang w:val="en-US"/>
               </w:rPr>
               <w:t>first_name</w:t>
             </w:r>
+            <w:proofErr w:type="spellEnd"/>
           </w:p>
         </w:tc>
         <w:tc>
@@ -1755,11 +2975,19 @@
                 <w:lang w:val="en-US"/>
               </w:rPr>
             </w:pPr>
-            <w:r>
-              <w:rPr>
-                <w:lang w:val="en-US"/>
-              </w:rPr>
-              <w:t>VARCHAR(50)</w:t>
+            <w:proofErr w:type="gramStart"/>
+            <w:r>
+              <w:rPr>
+                <w:lang w:val="en-US"/>
+              </w:rPr>
+              <w:t>VARCHAR(</w:t>
+            </w:r>
+            <w:proofErr w:type="gramEnd"/>
+            <w:r>
+              <w:rPr>
+                <w:lang w:val="en-US"/>
+              </w:rPr>
+              <w:t>50)</w:t>
             </w:r>
           </w:p>
         </w:tc>
@@ -1799,12 +3027,14 @@
                 <w:lang w:val="en-US"/>
               </w:rPr>
             </w:pPr>
+            <w:proofErr w:type="spellStart"/>
             <w:r>
               <w:rPr>
                 <w:lang w:val="en-US"/>
               </w:rPr>
               <w:t>last_name</w:t>
             </w:r>
+            <w:proofErr w:type="spellEnd"/>
           </w:p>
         </w:tc>
         <w:tc>
@@ -1820,11 +3050,19 @@
                 <w:lang w:val="en-US"/>
               </w:rPr>
             </w:pPr>
-            <w:r>
-              <w:rPr>
-                <w:lang w:val="en-US"/>
-              </w:rPr>
-              <w:t>VARCHAR(50)</w:t>
+            <w:proofErr w:type="gramStart"/>
+            <w:r>
+              <w:rPr>
+                <w:lang w:val="en-US"/>
+              </w:rPr>
+              <w:t>VARCHAR(</w:t>
+            </w:r>
+            <w:proofErr w:type="gramEnd"/>
+            <w:r>
+              <w:rPr>
+                <w:lang w:val="en-US"/>
+              </w:rPr>
+              <w:t>50)</w:t>
             </w:r>
           </w:p>
         </w:tc>
@@ -1864,12 +3102,14 @@
                 <w:lang w:val="en-US"/>
               </w:rPr>
             </w:pPr>
+            <w:proofErr w:type="spellStart"/>
             <w:r>
               <w:rPr>
                 <w:lang w:val="en-US"/>
               </w:rPr>
               <w:t>phone_number</w:t>
             </w:r>
+            <w:proofErr w:type="spellEnd"/>
           </w:p>
         </w:tc>
         <w:tc>
@@ -1885,11 +3125,19 @@
                 <w:lang w:val="en-US"/>
               </w:rPr>
             </w:pPr>
-            <w:r>
-              <w:rPr>
-                <w:lang w:val="en-US"/>
-              </w:rPr>
-              <w:t>VARCHAR(12)</w:t>
+            <w:proofErr w:type="gramStart"/>
+            <w:r>
+              <w:rPr>
+                <w:lang w:val="en-US"/>
+              </w:rPr>
+              <w:t>VARCHAR(</w:t>
+            </w:r>
+            <w:proofErr w:type="gramEnd"/>
+            <w:r>
+              <w:rPr>
+                <w:lang w:val="en-US"/>
+              </w:rPr>
+              <w:t>12)</w:t>
             </w:r>
           </w:p>
         </w:tc>
@@ -1922,11 +3170,19 @@
                 <w:lang w:val="en-US"/>
               </w:rPr>
             </w:pPr>
-            <w:r>
-              <w:rPr>
-                <w:lang w:val="en-US"/>
-              </w:rPr>
-              <w:t>max_length = 12</w:t>
+            <w:proofErr w:type="spellStart"/>
+            <w:r>
+              <w:rPr>
+                <w:lang w:val="en-US"/>
+              </w:rPr>
+              <w:t>max_length</w:t>
+            </w:r>
+            <w:proofErr w:type="spellEnd"/>
+            <w:r>
+              <w:rPr>
+                <w:lang w:val="en-US"/>
+              </w:rPr>
+              <w:t xml:space="preserve"> = 12</w:t>
             </w:r>
           </w:p>
           <w:p>
@@ -2152,11 +3408,19 @@
                 <w:lang w:val="en-US"/>
               </w:rPr>
             </w:pPr>
-            <w:r>
-              <w:rPr>
-                <w:lang w:val="en-US"/>
-              </w:rPr>
-              <w:t>VARCHAR(50)</w:t>
+            <w:proofErr w:type="gramStart"/>
+            <w:r>
+              <w:rPr>
+                <w:lang w:val="en-US"/>
+              </w:rPr>
+              <w:t>VARCHAR(</w:t>
+            </w:r>
+            <w:proofErr w:type="gramEnd"/>
+            <w:r>
+              <w:rPr>
+                <w:lang w:val="en-US"/>
+              </w:rPr>
+              <w:t>50)</w:t>
             </w:r>
           </w:p>
         </w:tc>
@@ -2222,9 +3486,17 @@
               <w:rPr>
                 <w:lang w:val="en-US"/>
               </w:rPr>
-              <w:t>VARCHAR / ImageField</w:t>
+              <w:t xml:space="preserve">VARCHAR / </w:t>
+            </w:r>
+            <w:proofErr w:type="spellStart"/>
+            <w:r>
+              <w:rPr>
+                <w:lang w:val="en-US"/>
+              </w:rPr>
+              <w:t>ImageField</w:t>
             </w:r>
             <w:commentRangeEnd w:id="15"/>
+            <w:proofErr w:type="spellEnd"/>
             <w:r>
               <w:rPr>
                 <w:rStyle w:val="a6"/>
@@ -2290,12 +3562,14 @@
                 <w:lang w:val="en-US"/>
               </w:rPr>
             </w:pPr>
+            <w:proofErr w:type="gramStart"/>
             <w:r>
               <w:rPr>
                 <w:lang w:val="en-US"/>
               </w:rPr>
               <w:t>VARCHAR(</w:t>
             </w:r>
+            <w:proofErr w:type="gramEnd"/>
             <w:r>
               <w:rPr>
                 <w:lang w:val="en-US"/>
@@ -2358,8 +3632,16 @@
         <w:rPr>
           <w:lang w:val="en-US"/>
         </w:rPr>
-        <w:t>Table 3. Cafes_Phone_Numbers</w:t>
-      </w:r>
+        <w:t xml:space="preserve">Table 3. </w:t>
+      </w:r>
+      <w:proofErr w:type="spellStart"/>
+      <w:r>
+        <w:rPr>
+          <w:lang w:val="en-US"/>
+        </w:rPr>
+        <w:t>Cafes_Phone_Numbers</w:t>
+      </w:r>
+      <w:proofErr w:type="spellEnd"/>
     </w:p>
     <w:tbl>
       <w:tblPr>
@@ -2517,12 +3799,14 @@
               </w:rPr>
             </w:pPr>
             <w:commentRangeStart w:id="16"/>
+            <w:proofErr w:type="spellStart"/>
             <w:r>
               <w:rPr>
                 <w:lang w:val="en-US"/>
               </w:rPr>
               <w:t>phone_number</w:t>
             </w:r>
+            <w:proofErr w:type="spellEnd"/>
           </w:p>
         </w:tc>
         <w:tc>
@@ -2538,11 +3822,19 @@
                 <w:lang w:val="en-US"/>
               </w:rPr>
             </w:pPr>
-            <w:r>
-              <w:rPr>
-                <w:lang w:val="en-US"/>
-              </w:rPr>
-              <w:t>VARCHAR(12)</w:t>
+            <w:proofErr w:type="gramStart"/>
+            <w:r>
+              <w:rPr>
+                <w:lang w:val="en-US"/>
+              </w:rPr>
+              <w:t>VARCHAR(</w:t>
+            </w:r>
+            <w:proofErr w:type="gramEnd"/>
+            <w:r>
+              <w:rPr>
+                <w:lang w:val="en-US"/>
+              </w:rPr>
+              <w:t>12)</w:t>
             </w:r>
           </w:p>
         </w:tc>
@@ -2575,11 +3867,19 @@
                 <w:lang w:val="en-US"/>
               </w:rPr>
             </w:pPr>
-            <w:r>
-              <w:rPr>
-                <w:lang w:val="en-US"/>
-              </w:rPr>
-              <w:t>max_length = 12</w:t>
+            <w:proofErr w:type="spellStart"/>
+            <w:r>
+              <w:rPr>
+                <w:lang w:val="en-US"/>
+              </w:rPr>
+              <w:t>max_length</w:t>
+            </w:r>
+            <w:proofErr w:type="spellEnd"/>
+            <w:r>
+              <w:rPr>
+                <w:lang w:val="en-US"/>
+              </w:rPr>
+              <w:t xml:space="preserve"> = 12</w:t>
             </w:r>
           </w:p>
           <w:p>
@@ -2621,12 +3921,14 @@
                 <w:lang w:val="en-US"/>
               </w:rPr>
             </w:pPr>
+            <w:proofErr w:type="spellStart"/>
             <w:r>
               <w:rPr>
                 <w:lang w:val="en-US"/>
               </w:rPr>
               <w:t>café_id</w:t>
             </w:r>
+            <w:proofErr w:type="spellEnd"/>
           </w:p>
         </w:tc>
         <w:tc>
@@ -2882,11 +4184,19 @@
                 <w:lang w:val="en-US"/>
               </w:rPr>
             </w:pPr>
-            <w:r>
-              <w:rPr>
-                <w:lang w:val="en-US"/>
-              </w:rPr>
-              <w:t>VARCHAR(50)</w:t>
+            <w:proofErr w:type="gramStart"/>
+            <w:r>
+              <w:rPr>
+                <w:lang w:val="en-US"/>
+              </w:rPr>
+              <w:t>VARCHAR(</w:t>
+            </w:r>
+            <w:proofErr w:type="gramEnd"/>
+            <w:r>
+              <w:rPr>
+                <w:lang w:val="en-US"/>
+              </w:rPr>
+              <w:t>50)</w:t>
             </w:r>
           </w:p>
         </w:tc>
@@ -2938,8 +4248,16 @@
         <w:rPr>
           <w:lang w:val="en-US"/>
         </w:rPr>
-        <w:t>Table 4. Café_Cuisines</w:t>
-      </w:r>
+        <w:t xml:space="preserve">Table 4. </w:t>
+      </w:r>
+      <w:proofErr w:type="spellStart"/>
+      <w:r>
+        <w:rPr>
+          <w:lang w:val="en-US"/>
+        </w:rPr>
+        <w:t>Café_Cuisines</w:t>
+      </w:r>
+      <w:proofErr w:type="spellEnd"/>
     </w:p>
     <w:tbl>
       <w:tblPr>
@@ -3096,12 +4414,14 @@
                 <w:lang w:val="en-US"/>
               </w:rPr>
             </w:pPr>
+            <w:proofErr w:type="spellStart"/>
             <w:r>
               <w:rPr>
                 <w:lang w:val="en-US"/>
               </w:rPr>
               <w:t>café_id</w:t>
             </w:r>
+            <w:proofErr w:type="spellEnd"/>
           </w:p>
         </w:tc>
         <w:tc>
@@ -3414,12 +4734,14 @@
                 <w:lang w:val="en-US"/>
               </w:rPr>
             </w:pPr>
+            <w:proofErr w:type="spellStart"/>
             <w:r>
               <w:rPr>
                 <w:lang w:val="en-US"/>
               </w:rPr>
               <w:t>user_id</w:t>
             </w:r>
+            <w:proofErr w:type="spellEnd"/>
           </w:p>
         </w:tc>
         <w:tc>
@@ -3479,12 +4801,14 @@
                 <w:lang w:val="en-US"/>
               </w:rPr>
             </w:pPr>
+            <w:proofErr w:type="spellStart"/>
             <w:r>
               <w:rPr>
                 <w:lang w:val="en-US"/>
               </w:rPr>
               <w:t>place_id</w:t>
             </w:r>
+            <w:proofErr w:type="spellEnd"/>
           </w:p>
         </w:tc>
         <w:tc>
@@ -3544,12 +4868,14 @@
                 <w:lang w:val="en-US"/>
               </w:rPr>
             </w:pPr>
+            <w:proofErr w:type="spellStart"/>
             <w:r>
               <w:rPr>
                 <w:lang w:val="en-US"/>
               </w:rPr>
               <w:t>start_time</w:t>
             </w:r>
+            <w:proofErr w:type="spellEnd"/>
           </w:p>
         </w:tc>
         <w:tc>
@@ -3868,12 +5194,15 @@
                 <w:lang w:val="en-US"/>
               </w:rPr>
             </w:pPr>
-            <w:r>
-              <w:rPr>
-                <w:lang w:val="en-US"/>
-              </w:rPr>
+            <w:proofErr w:type="spellStart"/>
+            <w:r>
+              <w:rPr>
+                <w:lang w:val="en-US"/>
+              </w:rPr>
+              <w:lastRenderedPageBreak/>
               <w:t>café_id</w:t>
             </w:r>
+            <w:proofErr w:type="spellEnd"/>
           </w:p>
         </w:tc>
         <w:tc>
@@ -3933,12 +5262,14 @@
                 <w:lang w:val="en-US"/>
               </w:rPr>
             </w:pPr>
+            <w:proofErr w:type="spellStart"/>
             <w:r>
               <w:rPr>
                 <w:lang w:val="en-US"/>
               </w:rPr>
               <w:t>min_guest_number</w:t>
             </w:r>
+            <w:proofErr w:type="spellEnd"/>
           </w:p>
         </w:tc>
         <w:tc>
@@ -3998,12 +5329,14 @@
                 <w:lang w:val="en-US"/>
               </w:rPr>
             </w:pPr>
+            <w:proofErr w:type="spellStart"/>
             <w:r>
               <w:rPr>
                 <w:lang w:val="en-US"/>
               </w:rPr>
               <w:t>max_guest_number</w:t>
             </w:r>
+            <w:proofErr w:type="spellEnd"/>
           </w:p>
         </w:tc>
         <w:tc>
@@ -4192,12 +5525,14 @@
         </w:rPr>
         <w:t xml:space="preserve">Будет </w:t>
       </w:r>
+      <w:proofErr w:type="spellStart"/>
       <w:r>
         <w:rPr>
           <w:lang w:val="en-US"/>
         </w:rPr>
         <w:t>ImageField</w:t>
       </w:r>
+      <w:proofErr w:type="spellEnd"/>
       <w:r>
         <w:rPr>
           <w:lang w:val="ru-RU"/>
@@ -4365,7 +5700,55 @@
           <w:rStyle w:val="a6"/>
           <w:lang w:val="ru-RU"/>
         </w:rPr>
-        <w:t>Излишне выносить в отдельную таблицу, если у вас есть кастомное время. Во фронте можно показать разные слоты, но в бэке сразу записывать в один фиелд в записи брони</w:t>
+        <w:t xml:space="preserve">Излишне выносить в отдельную таблицу, если у вас есть </w:t>
+      </w:r>
+      <w:proofErr w:type="spellStart"/>
+      <w:r>
+        <w:rPr>
+          <w:rStyle w:val="a6"/>
+          <w:lang w:val="ru-RU"/>
+        </w:rPr>
+        <w:t>кастомное</w:t>
+      </w:r>
+      <w:proofErr w:type="spellEnd"/>
+      <w:r>
+        <w:rPr>
+          <w:rStyle w:val="a6"/>
+          <w:lang w:val="ru-RU"/>
+        </w:rPr>
+        <w:t xml:space="preserve"> время. Во фронте можно показать разные слоты, но в </w:t>
+      </w:r>
+      <w:proofErr w:type="spellStart"/>
+      <w:r>
+        <w:rPr>
+          <w:rStyle w:val="a6"/>
+          <w:lang w:val="ru-RU"/>
+        </w:rPr>
+        <w:t>бэке</w:t>
+      </w:r>
+      <w:proofErr w:type="spellEnd"/>
+      <w:r>
+        <w:rPr>
+          <w:rStyle w:val="a6"/>
+          <w:lang w:val="ru-RU"/>
+        </w:rPr>
+        <w:t xml:space="preserve"> сразу записывать в один </w:t>
+      </w:r>
+      <w:proofErr w:type="spellStart"/>
+      <w:r>
+        <w:rPr>
+          <w:rStyle w:val="a6"/>
+          <w:lang w:val="ru-RU"/>
+        </w:rPr>
+        <w:t>фиелд</w:t>
+      </w:r>
+      <w:proofErr w:type="spellEnd"/>
+      <w:r>
+        <w:rPr>
+          <w:rStyle w:val="a6"/>
+          <w:lang w:val="ru-RU"/>
+        </w:rPr>
+        <w:t xml:space="preserve"> в записи брони</w:t>
       </w:r>
     </w:p>
   </w:comment>
@@ -4441,12 +5824,14 @@
         </w:rPr>
         <w:t xml:space="preserve"> и d</w:t>
       </w:r>
+      <w:proofErr w:type="spellStart"/>
       <w:r>
         <w:rPr>
           <w:lang w:val="en-US"/>
         </w:rPr>
         <w:t>uration</w:t>
       </w:r>
+      <w:proofErr w:type="spellEnd"/>
       <w:r>
         <w:rPr>
           <w:lang w:val="ru-RU"/>
@@ -4459,12 +5844,14 @@
         </w:rPr>
         <w:t>где d</w:t>
       </w:r>
+      <w:proofErr w:type="spellStart"/>
       <w:r>
         <w:rPr>
           <w:lang w:val="en-US"/>
         </w:rPr>
         <w:t>uration</w:t>
       </w:r>
+      <w:proofErr w:type="spellEnd"/>
       <w:r>
         <w:rPr>
           <w:lang w:val="ru-RU"/>
@@ -4545,7 +5932,21 @@
         <w:rPr>
           <w:lang w:val="ru-RU"/>
         </w:rPr>
-        <w:t>е референсить конкретно к кафешке)</w:t>
+        <w:t xml:space="preserve">е </w:t>
+      </w:r>
+      <w:proofErr w:type="spellStart"/>
+      <w:r>
+        <w:rPr>
+          <w:lang w:val="ru-RU"/>
+        </w:rPr>
+        <w:t>референсить</w:t>
+      </w:r>
+      <w:proofErr w:type="spellEnd"/>
+      <w:r>
+        <w:rPr>
+          <w:lang w:val="ru-RU"/>
+        </w:rPr>
+        <w:t xml:space="preserve"> конкретно к кафешке)</w:t>
       </w:r>
     </w:p>
   </w:comment>
@@ -4591,12 +5992,14 @@
         </w:rPr>
         <w:t>Почему a</w:t>
       </w:r>
+      <w:proofErr w:type="spellStart"/>
       <w:r>
         <w:rPr>
           <w:lang w:val="en-US"/>
         </w:rPr>
         <w:t>rrayOf</w:t>
       </w:r>
+      <w:proofErr w:type="spellEnd"/>
       <w:r>
         <w:rPr>
           <w:lang w:val="ru-RU"/>
@@ -4649,11 +6052,33 @@
         </w:rPr>
         <w:t xml:space="preserve"> </w:t>
       </w:r>
-      <w:r>
-        <w:rPr>
-          <w:lang w:val="en-US"/>
-        </w:rPr>
-        <w:t>start_time + duration &gt; now, then status=passed, else =&gt; status=active</w:t>
+      <w:proofErr w:type="spellStart"/>
+      <w:r>
+        <w:rPr>
+          <w:lang w:val="en-US"/>
+        </w:rPr>
+        <w:t>start_time</w:t>
+      </w:r>
+      <w:proofErr w:type="spellEnd"/>
+      <w:r>
+        <w:rPr>
+          <w:lang w:val="en-US"/>
+        </w:rPr>
+        <w:t xml:space="preserve"> + </w:t>
+      </w:r>
+      <w:proofErr w:type="gramStart"/>
+      <w:r>
+        <w:rPr>
+          <w:lang w:val="en-US"/>
+        </w:rPr>
+        <w:t>duration &gt;</w:t>
+      </w:r>
+      <w:proofErr w:type="gramEnd"/>
+      <w:r>
+        <w:rPr>
+          <w:lang w:val="en-US"/>
+        </w:rPr>
+        <w:t xml:space="preserve"> now, then status=passed, else =&gt; status=active</w:t>
       </w:r>
     </w:p>
   </w:comment>
@@ -4705,12 +6130,14 @@
         </w:rPr>
         <w:t xml:space="preserve">В БД – это </w:t>
       </w:r>
+      <w:proofErr w:type="spellStart"/>
       <w:r>
         <w:rPr>
           <w:lang w:val="en-US"/>
         </w:rPr>
         <w:t>ImageField</w:t>
       </w:r>
+      <w:proofErr w:type="spellEnd"/>
       <w:r>
         <w:rPr>
           <w:lang w:val="ru-RU"/>

</xml_diff>

<commit_message>
New urls for reserves were added Validation of reserve datetime was implemented New views for reserves were added
</commit_message>
<xml_diff>
--- a/docs/ТЗ.docx
+++ b/docs/ТЗ.docx
@@ -2085,25 +2085,31 @@
       <w:pPr>
         <w:ind w:left="720"/>
         <w:rPr>
-          <w:lang w:val="en-US"/>
-        </w:rPr>
-      </w:pPr>
-      <w:r>
-        <w:rPr>
-          <w:lang w:val="en-US"/>
-        </w:rPr>
-        <w:t xml:space="preserve">Needed </w:t>
-      </w:r>
-      <w:proofErr w:type="spellStart"/>
-      <w:r>
-        <w:rPr>
-          <w:lang w:val="en-US"/>
-        </w:rPr>
-        <w:t>place_id</w:t>
-      </w:r>
-      <w:proofErr w:type="spellEnd"/>
-      <w:r>
-        <w:rPr>
+          <w:i/>
+          <w:iCs/>
+          <w:lang w:val="en-US"/>
+        </w:rPr>
+      </w:pPr>
+      <w:r>
+        <w:rPr>
+          <w:i/>
+          <w:iCs/>
+          <w:lang w:val="en-US"/>
+        </w:rPr>
+        <w:t>Needed place</w:t>
+      </w:r>
+      <w:r>
+        <w:rPr>
+          <w:i/>
+          <w:iCs/>
+          <w:lang w:val="en-US"/>
+        </w:rPr>
+        <w:t xml:space="preserve"> (ID)</w:t>
+      </w:r>
+      <w:r>
+        <w:rPr>
+          <w:i/>
+          <w:iCs/>
           <w:lang w:val="en-US"/>
         </w:rPr>
         <w:t xml:space="preserve">, </w:t>
@@ -2111,6 +2117,8 @@
       <w:proofErr w:type="spellStart"/>
       <w:r>
         <w:rPr>
+          <w:i/>
+          <w:iCs/>
           <w:lang w:val="en-US"/>
         </w:rPr>
         <w:t>reserve_start_time</w:t>
@@ -2118,9 +2126,68 @@
       <w:proofErr w:type="spellEnd"/>
       <w:r>
         <w:rPr>
-          <w:lang w:val="en-US"/>
-        </w:rPr>
-        <w:t>, reserve_duration</w:t>
+          <w:i/>
+          <w:iCs/>
+          <w:lang w:val="en-US"/>
+        </w:rPr>
+        <w:t xml:space="preserve">, </w:t>
+      </w:r>
+      <w:proofErr w:type="spellStart"/>
+      <w:r>
+        <w:rPr>
+          <w:i/>
+          <w:iCs/>
+          <w:lang w:val="en-US"/>
+        </w:rPr>
+        <w:t>reserve_duration</w:t>
+      </w:r>
+      <w:proofErr w:type="spellEnd"/>
+    </w:p>
+    <w:p>
+      <w:pPr>
+        <w:pBdr>
+          <w:top w:val="single" w:sz="6" w:space="4" w:color="AACC99"/>
+          <w:left w:val="single" w:sz="6" w:space="4" w:color="AACC99"/>
+          <w:bottom w:val="single" w:sz="6" w:space="4" w:color="AACC99"/>
+          <w:right w:val="single" w:sz="6" w:space="4" w:color="AACC99"/>
+        </w:pBdr>
+        <w:shd w:val="clear" w:color="auto" w:fill="EEFFCC"/>
+        <w:tabs>
+          <w:tab w:val="left" w:pos="916"/>
+          <w:tab w:val="left" w:pos="1832"/>
+          <w:tab w:val="left" w:pos="2748"/>
+          <w:tab w:val="left" w:pos="3664"/>
+          <w:tab w:val="left" w:pos="4580"/>
+          <w:tab w:val="left" w:pos="5496"/>
+          <w:tab w:val="left" w:pos="6412"/>
+          <w:tab w:val="left" w:pos="7328"/>
+          <w:tab w:val="left" w:pos="8244"/>
+          <w:tab w:val="left" w:pos="9160"/>
+          <w:tab w:val="left" w:pos="10076"/>
+          <w:tab w:val="left" w:pos="10992"/>
+          <w:tab w:val="left" w:pos="11908"/>
+          <w:tab w:val="left" w:pos="12824"/>
+          <w:tab w:val="left" w:pos="13740"/>
+          <w:tab w:val="left" w:pos="14656"/>
+        </w:tabs>
+        <w:spacing w:line="278" w:lineRule="atLeast"/>
+        <w:rPr>
+          <w:rFonts w:ascii="Courier New" w:eastAsia="Times New Roman" w:hAnsi="Courier New" w:cs="Courier New"/>
+          <w:color w:val="333333"/>
+          <w:sz w:val="23"/>
+          <w:szCs w:val="23"/>
+          <w:lang w:val="ru-KZ"/>
+        </w:rPr>
+      </w:pPr>
+      <w:r>
+        <w:rPr>
+          <w:rFonts w:ascii="Courier New" w:eastAsia="Times New Roman" w:hAnsi="Courier New" w:cs="Courier New"/>
+          <w:color w:val="BA2121"/>
+          <w:sz w:val="23"/>
+          <w:szCs w:val="23"/>
+          <w:lang w:val="ru-KZ"/>
+        </w:rPr>
+        <w:t>2011-11-04T00:05:23</w:t>
       </w:r>
     </w:p>
     <w:p>
@@ -2130,6 +2197,14 @@
           <w:lang w:val="en-US"/>
         </w:rPr>
       </w:pPr>
+    </w:p>
+    <w:p>
+      <w:pPr>
+        <w:ind w:left="720"/>
+        <w:rPr>
+          <w:lang w:val="en-US"/>
+        </w:rPr>
+      </w:pPr>
       <w:r>
         <w:rPr>
           <w:lang w:val="en-US"/>
@@ -2233,6 +2308,14 @@
           <w:lang w:val="en-US"/>
         </w:rPr>
       </w:pPr>
+    </w:p>
+    <w:p>
+      <w:pPr>
+        <w:ind w:left="720"/>
+        <w:rPr>
+          <w:lang w:val="en-US"/>
+        </w:rPr>
+      </w:pPr>
       <w:r>
         <w:rPr>
           <w:lang w:val="en-US"/>
@@ -2255,7 +2338,7 @@
         <w:rPr>
           <w:lang w:val="en-US"/>
         </w:rPr>
-        <w:t>: \reserves\{</w:t>
+        <w:t>: \reserve\{</w:t>
       </w:r>
       <w:proofErr w:type="spellStart"/>
       <w:r>
@@ -2275,24 +2358,91 @@
     <w:p>
       <w:pPr>
         <w:ind w:left="720"/>
-      </w:pPr>
-      <w:r>
-        <w:t>PATCH менять инфу о броне (время) \</w:t>
-      </w:r>
-      <w:proofErr w:type="spellStart"/>
-      <w:r>
-        <w:t>reserves</w:t>
-      </w:r>
-      <w:proofErr w:type="spellEnd"/>
-      <w:r>
+        <w:rPr>
+          <w:lang w:val="ru-RU"/>
+        </w:rPr>
+      </w:pPr>
+      <w:r>
+        <w:rPr>
+          <w:lang w:val="en-US"/>
+        </w:rPr>
+        <w:t>PATCH</w:t>
+      </w:r>
+      <w:r>
+        <w:rPr>
+          <w:lang w:val="ru-RU"/>
+        </w:rPr>
+        <w:t xml:space="preserve"> </w:t>
+      </w:r>
+      <w:r>
+        <w:t>менять</w:t>
+      </w:r>
+      <w:r>
+        <w:rPr>
+          <w:lang w:val="ru-RU"/>
+        </w:rPr>
+        <w:t xml:space="preserve"> </w:t>
+      </w:r>
+      <w:r>
+        <w:t>инфу</w:t>
+      </w:r>
+      <w:r>
+        <w:rPr>
+          <w:lang w:val="ru-RU"/>
+        </w:rPr>
+        <w:t xml:space="preserve"> </w:t>
+      </w:r>
+      <w:r>
+        <w:t>о</w:t>
+      </w:r>
+      <w:r>
+        <w:rPr>
+          <w:lang w:val="ru-RU"/>
+        </w:rPr>
+        <w:t xml:space="preserve"> </w:t>
+      </w:r>
+      <w:r>
+        <w:t>броне</w:t>
+      </w:r>
+      <w:r>
+        <w:rPr>
+          <w:lang w:val="ru-RU"/>
+        </w:rPr>
+        <w:t xml:space="preserve"> (</w:t>
+      </w:r>
+      <w:r>
+        <w:t>время</w:t>
+      </w:r>
+      <w:r>
+        <w:rPr>
+          <w:lang w:val="ru-RU"/>
+        </w:rPr>
+        <w:t>) \</w:t>
+      </w:r>
+      <w:r>
+        <w:rPr>
+          <w:lang w:val="en-US"/>
+        </w:rPr>
+        <w:t>reserve</w:t>
+      </w:r>
+      <w:r>
+        <w:rPr>
+          <w:lang w:val="ru-RU"/>
+        </w:rPr>
         <w:t>\{</w:t>
       </w:r>
       <w:proofErr w:type="spellStart"/>
       <w:r>
+        <w:rPr>
+          <w:lang w:val="en-US"/>
+        </w:rPr>
         <w:t>reserveId</w:t>
       </w:r>
       <w:proofErr w:type="spellEnd"/>
       <w:r>
+        <w:rPr>
+          <w:lang w:val="ru-RU"/>
+        </w:rPr>
         <w:t>}</w:t>
       </w:r>
     </w:p>
@@ -2300,6 +2450,24 @@
       <w:pPr>
         <w:ind w:left="720"/>
         <w:rPr>
+          <w:i/>
+          <w:iCs/>
+          <w:lang w:val="en-US"/>
+        </w:rPr>
+      </w:pPr>
+      <w:r>
+        <w:rPr>
+          <w:i/>
+          <w:iCs/>
+          <w:lang w:val="en-US"/>
+        </w:rPr>
+        <w:t>Needed place (ID)</w:t>
+      </w:r>
+    </w:p>
+    <w:p>
+      <w:pPr>
+        <w:ind w:left="720"/>
+        <w:rPr>
           <w:lang w:val="en-US"/>
         </w:rPr>
       </w:pPr>
@@ -2325,7 +2493,7 @@
         <w:rPr>
           <w:lang w:val="en-US"/>
         </w:rPr>
-        <w:t xml:space="preserve"> \reserves\{</w:t>
+        <w:t xml:space="preserve"> \reserve\{</w:t>
       </w:r>
       <w:proofErr w:type="spellStart"/>
       <w:r>
@@ -2623,6 +2791,7 @@
         <w:rPr>
           <w:lang w:val="ru-RU"/>
         </w:rPr>
+        <w:lastRenderedPageBreak/>
         <w:t xml:space="preserve">В базе данных будут хранится следующие данные: пользователи (имя, фамилия, номер телефона, </w:t>
       </w:r>
       <w:proofErr w:type="spellStart"/>
@@ -2657,14 +2826,7 @@
         <w:rPr>
           <w:lang w:val="ru-RU"/>
         </w:rPr>
-        <w:t xml:space="preserve">опции времени, брони (привязка пользователя к определенному слоту </w:t>
-      </w:r>
-      <w:r>
-        <w:rPr>
-          <w:lang w:val="ru-RU"/>
-        </w:rPr>
-        <w:lastRenderedPageBreak/>
-        <w:t>времени и месту в кафе), места (в определенных кафе с указанием минимального и максимального количества гостей).</w:t>
+        <w:t>опции времени, брони (привязка пользователя к определенному слоту времени и месту в кафе), места (в определенных кафе с указанием минимального и максимального количества гостей).</w:t>
       </w:r>
     </w:p>
     <w:p>
@@ -4939,6 +5101,7 @@
               <w:rPr>
                 <w:lang w:val="en-US"/>
               </w:rPr>
+              <w:lastRenderedPageBreak/>
               <w:t>duration</w:t>
             </w:r>
           </w:p>
@@ -5199,7 +5362,6 @@
               <w:rPr>
                 <w:lang w:val="en-US"/>
               </w:rPr>
-              <w:lastRenderedPageBreak/>
               <w:t>café_id</w:t>
             </w:r>
             <w:proofErr w:type="spellEnd"/>
@@ -7303,6 +7465,61 @@
       </w:tblBorders>
     </w:tblPr>
   </w:style>
+  <w:style w:type="paragraph" w:styleId="HTML">
+    <w:name w:val="HTML Preformatted"/>
+    <w:basedOn w:val="a"/>
+    <w:link w:val="HTML0"/>
+    <w:uiPriority w:val="99"/>
+    <w:semiHidden/>
+    <w:unhideWhenUsed/>
+    <w:rsid w:val="00AE6E1F"/>
+    <w:pPr>
+      <w:tabs>
+        <w:tab w:val="left" w:pos="916"/>
+        <w:tab w:val="left" w:pos="1832"/>
+        <w:tab w:val="left" w:pos="2748"/>
+        <w:tab w:val="left" w:pos="3664"/>
+        <w:tab w:val="left" w:pos="4580"/>
+        <w:tab w:val="left" w:pos="5496"/>
+        <w:tab w:val="left" w:pos="6412"/>
+        <w:tab w:val="left" w:pos="7328"/>
+        <w:tab w:val="left" w:pos="8244"/>
+        <w:tab w:val="left" w:pos="9160"/>
+        <w:tab w:val="left" w:pos="10076"/>
+        <w:tab w:val="left" w:pos="10992"/>
+        <w:tab w:val="left" w:pos="11908"/>
+        <w:tab w:val="left" w:pos="12824"/>
+        <w:tab w:val="left" w:pos="13740"/>
+        <w:tab w:val="left" w:pos="14656"/>
+      </w:tabs>
+      <w:spacing w:line="240" w:lineRule="auto"/>
+    </w:pPr>
+    <w:rPr>
+      <w:rFonts w:ascii="Courier New" w:eastAsia="Times New Roman" w:hAnsi="Courier New" w:cs="Courier New"/>
+      <w:sz w:val="20"/>
+      <w:szCs w:val="20"/>
+      <w:lang w:val="ru-KZ"/>
+    </w:rPr>
+  </w:style>
+  <w:style w:type="character" w:customStyle="1" w:styleId="HTML0">
+    <w:name w:val="Стандартный HTML Знак"/>
+    <w:basedOn w:val="a0"/>
+    <w:link w:val="HTML"/>
+    <w:uiPriority w:val="99"/>
+    <w:semiHidden/>
+    <w:rsid w:val="00AE6E1F"/>
+    <w:rPr>
+      <w:rFonts w:ascii="Courier New" w:eastAsia="Times New Roman" w:hAnsi="Courier New" w:cs="Courier New"/>
+      <w:sz w:val="20"/>
+      <w:szCs w:val="20"/>
+      <w:lang w:val="ru-KZ"/>
+    </w:rPr>
+  </w:style>
+  <w:style w:type="character" w:customStyle="1" w:styleId="s1">
+    <w:name w:val="s1"/>
+    <w:basedOn w:val="a0"/>
+    <w:rsid w:val="00AE6E1F"/>
+  </w:style>
 </w:styles>
 </file>
 

</xml_diff>